<commit_message>
Added infornation on SQL
</commit_message>
<xml_diff>
--- a/SQL.docx
+++ b/SQL.docx
@@ -24,7 +24,7 @@
     </w:p>
     <w:p>
       <w:pPr>
-        <w:pStyle w:val="Style13"/>
+        <w:pStyle w:val="Style14"/>
         <w:rPr/>
       </w:pPr>
       <w:r>
@@ -34,7 +34,7 @@
     </w:p>
     <w:p>
       <w:pPr>
-        <w:pStyle w:val="Style13"/>
+        <w:pStyle w:val="Style14"/>
         <w:rPr/>
       </w:pPr>
       <w:r>
@@ -44,7 +44,7 @@
     </w:p>
     <w:p>
       <w:pPr>
-        <w:pStyle w:val="Style13"/>
+        <w:pStyle w:val="Style14"/>
         <w:rPr/>
       </w:pPr>
       <w:r>
@@ -54,7 +54,7 @@
     </w:p>
     <w:p>
       <w:pPr>
-        <w:pStyle w:val="Style13"/>
+        <w:pStyle w:val="Style14"/>
         <w:rPr/>
       </w:pPr>
       <w:r>
@@ -86,7 +86,1457 @@
     </w:p>
     <w:p>
       <w:pPr>
+        <w:pStyle w:val="Style14"/>
+        <w:rPr/>
+      </w:pPr>
+      <w:r>
+        <w:rPr/>
+        <w:t>По умолчанию создается пользователь root с админскими правами</w:t>
+      </w:r>
+    </w:p>
+    <w:p>
+      <w:pPr>
         <w:pStyle w:val="2"/>
+        <w:numPr>
+          <w:ilvl w:val="0"/>
+          <w:numId w:val="0"/>
+        </w:numPr>
+        <w:ind w:left="0" w:hanging="0"/>
+        <w:rPr/>
+      </w:pPr>
+      <w:r>
+        <w:rPr/>
+        <w:t>Подключение к админу (важно под sudo)</w:t>
+      </w:r>
+    </w:p>
+    <w:p>
+      <w:pPr>
+        <w:pStyle w:val="NoSpacing"/>
+        <w:rPr>
+          <w:sz w:val="24"/>
+          <w:szCs w:val="24"/>
+        </w:rPr>
+      </w:pPr>
+      <w:r>
+        <w:rPr>
+          <w:b/>
+          <w:bCs/>
+          <w:sz w:val="24"/>
+          <w:szCs w:val="24"/>
+        </w:rPr>
+        <w:t>sudo</w:t>
+      </w:r>
+      <w:r>
+        <w:rPr>
+          <w:sz w:val="24"/>
+          <w:szCs w:val="24"/>
+        </w:rPr>
+        <w:t xml:space="preserve"> mysql -uroot</w:t>
+      </w:r>
+    </w:p>
+    <w:p>
+      <w:pPr>
+        <w:pStyle w:val="NoSpacing"/>
+        <w:rPr>
+          <w:sz w:val="24"/>
+          <w:szCs w:val="24"/>
+        </w:rPr>
+      </w:pPr>
+      <w:r>
+        <w:rPr>
+          <w:sz w:val="24"/>
+          <w:szCs w:val="24"/>
+        </w:rPr>
+      </w:r>
+    </w:p>
+    <w:p>
+      <w:pPr>
+        <w:pStyle w:val="2"/>
+        <w:rPr/>
+      </w:pPr>
+      <w:r>
+        <w:rPr/>
+        <w:t>Пользователи</w:t>
+      </w:r>
+    </w:p>
+    <w:p>
+      <w:pPr>
+        <w:pStyle w:val="3"/>
+        <w:numPr>
+          <w:ilvl w:val="2"/>
+          <w:numId w:val="2"/>
+        </w:numPr>
+        <w:spacing w:before="140" w:after="120"/>
+        <w:rPr/>
+      </w:pPr>
+      <w:r>
+        <w:rPr/>
+        <w:t xml:space="preserve">Получить список </w:t>
+      </w:r>
+      <w:r>
+        <w:rPr/>
+        <w:t xml:space="preserve">всех </w:t>
+      </w:r>
+      <w:r>
+        <w:rPr/>
+        <w:t>пользователей</w:t>
+      </w:r>
+    </w:p>
+    <w:p>
+      <w:pPr>
+        <w:pStyle w:val="NoSpacing"/>
+        <w:rPr/>
+      </w:pPr>
+      <w:r>
+        <w:rPr/>
+        <w:t>SELECT user,host FROM mysql.user;</w:t>
+      </w:r>
+    </w:p>
+    <w:p>
+      <w:pPr>
+        <w:pStyle w:val="NoSpacing"/>
+        <w:rPr/>
+      </w:pPr>
+      <w:r>
+        <w:rPr/>
+      </w:r>
+    </w:p>
+    <w:p>
+      <w:pPr>
+        <w:pStyle w:val="3"/>
+        <w:numPr>
+          <w:ilvl w:val="2"/>
+          <w:numId w:val="2"/>
+        </w:numPr>
+        <w:spacing w:before="140" w:after="120"/>
+        <w:rPr/>
+      </w:pPr>
+      <w:r>
+        <w:rPr/>
+        <w:t>Текущий пользователь</w:t>
+      </w:r>
+    </w:p>
+    <w:p>
+      <w:pPr>
+        <w:pStyle w:val="NoSpacing"/>
+        <w:rPr/>
+      </w:pPr>
+      <w:r>
+        <w:rPr/>
+        <w:t>SELECT user();</w:t>
+      </w:r>
+    </w:p>
+    <w:p>
+      <w:pPr>
+        <w:pStyle w:val="NoSpacing"/>
+        <w:rPr/>
+      </w:pPr>
+      <w:r>
+        <w:rPr/>
+      </w:r>
+    </w:p>
+    <w:p>
+      <w:pPr>
+        <w:pStyle w:val="Style14"/>
+        <w:rPr/>
+      </w:pPr>
+      <w:r>
+        <w:rPr/>
+        <w:t xml:space="preserve">можно просмотреть через команду </w:t>
+      </w:r>
+    </w:p>
+    <w:p>
+      <w:pPr>
+        <w:pStyle w:val="NoSpacing"/>
+        <w:rPr/>
+      </w:pPr>
+      <w:r>
+        <w:rPr/>
+        <w:t>status</w:t>
+      </w:r>
+    </w:p>
+    <w:p>
+      <w:pPr>
+        <w:pStyle w:val="NoSpacing"/>
+        <w:rPr/>
+      </w:pPr>
+      <w:r>
+        <w:rPr/>
+      </w:r>
+    </w:p>
+    <w:p>
+      <w:pPr>
+        <w:pStyle w:val="Style14"/>
+        <w:rPr/>
+      </w:pPr>
+      <w:r>
+        <w:rPr/>
+        <w:t>Просмотреть всех активных пользователей</w:t>
+      </w:r>
+    </w:p>
+    <w:p>
+      <w:pPr>
+        <w:pStyle w:val="NoSpacing"/>
+        <w:rPr/>
+      </w:pPr>
+      <w:r>
+        <w:rPr/>
+      </w:r>
+    </w:p>
+    <w:p>
+      <w:pPr>
+        <w:pStyle w:val="NoSpacing"/>
+        <w:rPr/>
+      </w:pPr>
+      <w:r>
+        <w:rPr/>
+        <w:t>SELECT SUBSTRING_INDEX(host, ':', 1) AS host_short, GROUP_CONCAT(DISTINCT user) AS users, COUNT(*) AS threads FROM information_schema.processlist GROUP BY host_short ORDER BY COUNT(*), host_short;</w:t>
+      </w:r>
+    </w:p>
+    <w:p>
+      <w:pPr>
+        <w:pStyle w:val="NoSpacing"/>
+        <w:rPr/>
+      </w:pPr>
+      <w:r>
+        <w:rPr/>
+      </w:r>
+    </w:p>
+    <w:p>
+      <w:pPr>
+        <w:pStyle w:val="3"/>
+        <w:numPr>
+          <w:ilvl w:val="2"/>
+          <w:numId w:val="2"/>
+        </w:numPr>
+        <w:spacing w:before="140" w:after="120"/>
+        <w:rPr/>
+      </w:pPr>
+      <w:r>
+        <w:rPr/>
+        <w:t>Создать пользователей</w:t>
+      </w:r>
+    </w:p>
+    <w:p>
+      <w:pPr>
+        <w:pStyle w:val="NoSpacing"/>
+        <w:rPr>
+          <w:rFonts w:ascii="Courier New" w:hAnsi="Courier New" w:eastAsia="Calibri" w:cs=""/>
+          <w:color w:val="262626" w:themeColor="text1" w:themeTint="d9"/>
+          <w:kern w:val="0"/>
+          <w:sz w:val="24"/>
+          <w:szCs w:val="22"/>
+          <w:lang w:val="ru-RU" w:eastAsia="en-US" w:bidi="ar-SA"/>
+        </w:rPr>
+      </w:pPr>
+      <w:r>
+        <w:rPr>
+          <w:rFonts w:eastAsia="Calibri" w:cs=""/>
+          <w:b/>
+          <w:bCs/>
+          <w:i w:val="false"/>
+          <w:caps w:val="false"/>
+          <w:smallCaps w:val="false"/>
+          <w:color w:val="262626" w:themeColor="text1" w:themeTint="d9"/>
+          <w:spacing w:val="0"/>
+          <w:kern w:val="0"/>
+          <w:sz w:val="24"/>
+          <w:szCs w:val="22"/>
+          <w:lang w:val="ru-RU" w:eastAsia="en-US" w:bidi="ar-SA"/>
+        </w:rPr>
+        <w:t>CREATE USER</w:t>
+      </w:r>
+      <w:r>
+        <w:rPr>
+          <w:rFonts w:eastAsia="Calibri" w:cs=""/>
+          <w:b w:val="false"/>
+          <w:i w:val="false"/>
+          <w:caps w:val="false"/>
+          <w:smallCaps w:val="false"/>
+          <w:color w:val="262626" w:themeColor="text1" w:themeTint="d9"/>
+          <w:spacing w:val="0"/>
+          <w:kern w:val="0"/>
+          <w:sz w:val="24"/>
+          <w:szCs w:val="22"/>
+          <w:lang w:val="ru-RU" w:eastAsia="en-US" w:bidi="ar-SA"/>
+        </w:rPr>
+        <w:t xml:space="preserve"> usr@localhost </w:t>
+      </w:r>
+      <w:r>
+        <w:rPr>
+          <w:rFonts w:eastAsia="Calibri" w:cs=""/>
+          <w:b/>
+          <w:bCs/>
+          <w:i w:val="false"/>
+          <w:caps w:val="false"/>
+          <w:smallCaps w:val="false"/>
+          <w:color w:val="262626" w:themeColor="text1" w:themeTint="d9"/>
+          <w:spacing w:val="0"/>
+          <w:kern w:val="0"/>
+          <w:sz w:val="24"/>
+          <w:szCs w:val="22"/>
+          <w:lang w:val="ru-RU" w:eastAsia="en-US" w:bidi="ar-SA"/>
+        </w:rPr>
+        <w:t>IDENTIFIED BY</w:t>
+      </w:r>
+      <w:r>
+        <w:rPr>
+          <w:rFonts w:eastAsia="Calibri" w:cs=""/>
+          <w:b w:val="false"/>
+          <w:i w:val="false"/>
+          <w:caps w:val="false"/>
+          <w:smallCaps w:val="false"/>
+          <w:color w:val="262626" w:themeColor="text1" w:themeTint="d9"/>
+          <w:spacing w:val="0"/>
+          <w:kern w:val="0"/>
+          <w:sz w:val="24"/>
+          <w:szCs w:val="22"/>
+          <w:lang w:val="ru-RU" w:eastAsia="en-US" w:bidi="ar-SA"/>
+        </w:rPr>
+        <w:t xml:space="preserve"> "123";</w:t>
+      </w:r>
+    </w:p>
+    <w:p>
+      <w:pPr>
+        <w:pStyle w:val="Style14"/>
+        <w:rPr/>
+      </w:pPr>
+      <w:r>
+        <w:rPr/>
+      </w:r>
+    </w:p>
+    <w:p>
+      <w:pPr>
+        <w:pStyle w:val="3"/>
+        <w:numPr>
+          <w:ilvl w:val="2"/>
+          <w:numId w:val="2"/>
+        </w:numPr>
+        <w:spacing w:before="140" w:after="120"/>
+        <w:rPr/>
+      </w:pPr>
+      <w:r>
+        <w:rPr/>
+        <w:t>Удалить пользователя</w:t>
+      </w:r>
+    </w:p>
+    <w:p>
+      <w:pPr>
+        <w:pStyle w:val="NoSpacing"/>
+        <w:rPr/>
+      </w:pPr>
+      <w:r>
+        <w:rPr>
+          <w:rFonts w:ascii="IBM Plex Sans;Open Sans;Helvetica;Arial;sans-serif" w:hAnsi="IBM Plex Sans;Open Sans;Helvetica;Arial;sans-serif"/>
+          <w:b/>
+          <w:bCs/>
+          <w:i w:val="false"/>
+          <w:caps w:val="false"/>
+          <w:smallCaps w:val="false"/>
+          <w:spacing w:val="0"/>
+          <w:sz w:val="27"/>
+        </w:rPr>
+        <w:t>DROP USER</w:t>
+      </w:r>
+      <w:r>
+        <w:rPr>
+          <w:rFonts w:ascii="IBM Plex Sans;Open Sans;Helvetica;Arial;sans-serif" w:hAnsi="IBM Plex Sans;Open Sans;Helvetica;Arial;sans-serif"/>
+          <w:b w:val="false"/>
+          <w:i w:val="false"/>
+          <w:caps w:val="false"/>
+          <w:smallCaps w:val="false"/>
+          <w:spacing w:val="0"/>
+          <w:sz w:val="27"/>
+        </w:rPr>
+        <w:t xml:space="preserve"> </w:t>
+      </w:r>
+      <w:r>
+        <w:rPr>
+          <w:rFonts w:ascii="IBM Plex Sans;Open Sans;Helvetica;Arial;sans-serif" w:hAnsi="IBM Plex Sans;Open Sans;Helvetica;Arial;sans-serif"/>
+          <w:b w:val="false"/>
+          <w:i w:val="false"/>
+          <w:caps w:val="false"/>
+          <w:smallCaps w:val="false"/>
+          <w:spacing w:val="0"/>
+          <w:sz w:val="27"/>
+        </w:rPr>
+        <w:t>user</w:t>
+      </w:r>
+      <w:r>
+        <w:rPr>
+          <w:rFonts w:ascii="IBM Plex Sans;Open Sans;Helvetica;Arial;sans-serif" w:hAnsi="IBM Plex Sans;Open Sans;Helvetica;Arial;sans-serif"/>
+          <w:b w:val="false"/>
+          <w:i w:val="false"/>
+          <w:caps w:val="false"/>
+          <w:smallCaps w:val="false"/>
+          <w:spacing w:val="0"/>
+          <w:sz w:val="27"/>
+        </w:rPr>
+        <w:t>@</w:t>
+      </w:r>
+      <w:r>
+        <w:rPr>
+          <w:rFonts w:ascii="IBM Plex Sans;Open Sans;Helvetica;Arial;sans-serif" w:hAnsi="IBM Plex Sans;Open Sans;Helvetica;Arial;sans-serif"/>
+          <w:b w:val="false"/>
+          <w:i w:val="false"/>
+          <w:caps w:val="false"/>
+          <w:smallCaps w:val="false"/>
+          <w:spacing w:val="0"/>
+          <w:sz w:val="27"/>
+        </w:rPr>
+        <w:t>localhost</w:t>
+      </w:r>
+      <w:r>
+        <w:rPr>
+          <w:rFonts w:ascii="IBM Plex Sans;Open Sans;Helvetica;Arial;sans-serif" w:hAnsi="IBM Plex Sans;Open Sans;Helvetica;Arial;sans-serif"/>
+          <w:b w:val="false"/>
+          <w:i w:val="false"/>
+          <w:caps w:val="false"/>
+          <w:smallCaps w:val="false"/>
+          <w:spacing w:val="0"/>
+          <w:sz w:val="27"/>
+        </w:rPr>
+        <w:t>;</w:t>
+      </w:r>
+    </w:p>
+    <w:p>
+      <w:pPr>
+        <w:pStyle w:val="Style14"/>
+        <w:rPr>
+          <w:rFonts w:ascii="IBM Plex Sans;Open Sans;Helvetica;Arial;sans-serif" w:hAnsi="IBM Plex Sans;Open Sans;Helvetica;Arial;sans-serif"/>
+          <w:b w:val="false"/>
+          <w:i w:val="false"/>
+          <w:caps w:val="false"/>
+          <w:smallCaps w:val="false"/>
+          <w:spacing w:val="0"/>
+          <w:sz w:val="27"/>
+        </w:rPr>
+      </w:pPr>
+      <w:r>
+        <w:rPr/>
+      </w:r>
+    </w:p>
+    <w:p>
+      <w:pPr>
+        <w:pStyle w:val="3"/>
+        <w:numPr>
+          <w:ilvl w:val="2"/>
+          <w:numId w:val="2"/>
+        </w:numPr>
+        <w:spacing w:before="140" w:after="120"/>
+        <w:rPr/>
+      </w:pPr>
+      <w:r>
+        <w:rPr/>
+        <w:t>Изменить пароль пользователя</w:t>
+      </w:r>
+    </w:p>
+    <w:p>
+      <w:pPr>
+        <w:pStyle w:val="Style14"/>
+        <w:rPr/>
+      </w:pPr>
+      <w:r>
+        <w:rPr/>
+        <w:t>вариант 1</w:t>
+      </w:r>
+    </w:p>
+    <w:p>
+      <w:pPr>
+        <w:pStyle w:val="NoSpacing"/>
+        <w:rPr/>
+      </w:pPr>
+      <w:r>
+        <w:rPr/>
+        <w:t xml:space="preserve">SET PASSWORD FOR </w:t>
+      </w:r>
+      <w:r>
+        <w:rPr/>
+        <w:t>usr</w:t>
+      </w:r>
+      <w:r>
+        <w:rPr/>
+        <w:t>@</w:t>
+      </w:r>
+      <w:r>
+        <w:rPr/>
+        <w:t>localhost</w:t>
+      </w:r>
+      <w:r>
+        <w:rPr/>
+        <w:t xml:space="preserve"> = '</w:t>
+      </w:r>
+      <w:r>
+        <w:rPr/>
+        <w:t>new_password</w:t>
+      </w:r>
+      <w:r>
+        <w:rPr/>
+        <w:t>';</w:t>
+      </w:r>
+    </w:p>
+    <w:p>
+      <w:pPr>
+        <w:pStyle w:val="Style14"/>
+        <w:rPr/>
+      </w:pPr>
+      <w:r>
+        <w:rPr/>
+      </w:r>
+    </w:p>
+    <w:p>
+      <w:pPr>
+        <w:pStyle w:val="Style14"/>
+        <w:rPr/>
+      </w:pPr>
+      <w:r>
+        <w:rPr/>
+        <w:t>вариант 2</w:t>
+      </w:r>
+    </w:p>
+    <w:p>
+      <w:pPr>
+        <w:pStyle w:val="NoSpacing"/>
+        <w:rPr/>
+      </w:pPr>
+      <w:r>
+        <w:rPr/>
+        <w:t xml:space="preserve">ALTER USER </w:t>
+      </w:r>
+      <w:r>
+        <w:rPr/>
+        <w:t>usr</w:t>
+      </w:r>
+      <w:r>
+        <w:rPr/>
+        <w:t>@</w:t>
+      </w:r>
+      <w:r>
+        <w:rPr/>
+        <w:t>localhost</w:t>
+      </w:r>
+      <w:r>
+        <w:rPr/>
+        <w:t xml:space="preserve"> IDENTIFIED BY '</w:t>
+      </w:r>
+      <w:r>
+        <w:rPr/>
+        <w:t>123456789</w:t>
+      </w:r>
+      <w:r>
+        <w:rPr/>
+        <w:t>';</w:t>
+      </w:r>
+    </w:p>
+    <w:p>
+      <w:pPr>
+        <w:pStyle w:val="NoSpacing"/>
+        <w:rPr/>
+      </w:pPr>
+      <w:r>
+        <w:rPr/>
+      </w:r>
+    </w:p>
+    <w:p>
+      <w:pPr>
+        <w:pStyle w:val="Style14"/>
+        <w:rPr/>
+      </w:pPr>
+      <w:r>
+        <w:rPr/>
+        <w:t xml:space="preserve">alex — </w:t>
+      </w:r>
+      <w:r>
+        <w:rPr/>
+        <w:t>имя пользователя</w:t>
+      </w:r>
+    </w:p>
+    <w:p>
+      <w:pPr>
+        <w:pStyle w:val="3"/>
+        <w:numPr>
+          <w:ilvl w:val="2"/>
+          <w:numId w:val="2"/>
+        </w:numPr>
+        <w:rPr/>
+      </w:pPr>
+      <w:r>
+        <w:rPr/>
+      </w:r>
+    </w:p>
+    <w:p>
+      <w:pPr>
+        <w:pStyle w:val="Style14"/>
+        <w:rPr/>
+      </w:pPr>
+      <w:r>
+        <w:rPr/>
+        <w:t>По умолчанию прав не имеет.</w:t>
+      </w:r>
+    </w:p>
+    <w:p>
+      <w:pPr>
+        <w:pStyle w:val="Style14"/>
+        <w:rPr/>
+      </w:pPr>
+      <w:r>
+        <w:rPr/>
+      </w:r>
+    </w:p>
+    <w:p>
+      <w:pPr>
+        <w:pStyle w:val="3"/>
+        <w:numPr>
+          <w:ilvl w:val="2"/>
+          <w:numId w:val="2"/>
+        </w:numPr>
+        <w:spacing w:before="140" w:after="120"/>
+        <w:rPr/>
+      </w:pPr>
+      <w:r>
+        <w:rPr/>
+        <w:t>Изменение прав пользователя</w:t>
+      </w:r>
+    </w:p>
+    <w:p>
+      <w:pPr>
+        <w:pStyle w:val="NoSpacing"/>
+        <w:rPr/>
+      </w:pPr>
+      <w:r>
+        <w:rPr>
+          <w:rFonts w:ascii="IBM Plex Sans;Open Sans;Helvetica;Arial;sans-serif" w:hAnsi="IBM Plex Sans;Open Sans;Helvetica;Arial;sans-serif"/>
+          <w:b w:val="false"/>
+          <w:i w:val="false"/>
+          <w:caps w:val="false"/>
+          <w:smallCaps w:val="false"/>
+          <w:spacing w:val="0"/>
+          <w:sz w:val="27"/>
+        </w:rPr>
+        <w:t>GRANT</w:t>
+      </w:r>
+      <w:r>
+        <w:rPr>
+          <w:rFonts w:ascii="IBM Plex Sans;Open Sans;Helvetica;Arial;sans-serif" w:hAnsi="IBM Plex Sans;Open Sans;Helvetica;Arial;sans-serif"/>
+          <w:b w:val="false"/>
+          <w:i w:val="false"/>
+          <w:caps w:val="false"/>
+          <w:smallCaps w:val="false"/>
+          <w:color w:val="45454C"/>
+          <w:spacing w:val="0"/>
+          <w:sz w:val="27"/>
+        </w:rPr>
+        <w:t xml:space="preserve"> </w:t>
+      </w:r>
+      <w:r>
+        <w:rPr>
+          <w:rFonts w:ascii="IBM Plex Sans;Open Sans;Helvetica;Arial;sans-serif" w:hAnsi="IBM Plex Sans;Open Sans;Helvetica;Arial;sans-serif"/>
+          <w:b w:val="false"/>
+          <w:i w:val="false"/>
+          <w:caps w:val="false"/>
+          <w:smallCaps w:val="false"/>
+          <w:spacing w:val="0"/>
+          <w:sz w:val="27"/>
+        </w:rPr>
+        <w:t>ПРАВО,</w:t>
+      </w:r>
+      <w:r>
+        <w:rPr>
+          <w:rFonts w:ascii="IBM Plex Sans;Open Sans;Helvetica;Arial;sans-serif" w:hAnsi="IBM Plex Sans;Open Sans;Helvetica;Arial;sans-serif"/>
+          <w:b w:val="false"/>
+          <w:i w:val="false"/>
+          <w:caps w:val="false"/>
+          <w:smallCaps w:val="false"/>
+          <w:color w:val="45454C"/>
+          <w:spacing w:val="0"/>
+          <w:sz w:val="27"/>
+        </w:rPr>
+        <w:t xml:space="preserve"> </w:t>
+      </w:r>
+      <w:r>
+        <w:rPr>
+          <w:rFonts w:ascii="IBM Plex Sans;Open Sans;Helvetica;Arial;sans-serif" w:hAnsi="IBM Plex Sans;Open Sans;Helvetica;Arial;sans-serif"/>
+          <w:b w:val="false"/>
+          <w:i w:val="false"/>
+          <w:caps w:val="false"/>
+          <w:smallCaps w:val="false"/>
+          <w:color w:val="800080"/>
+          <w:spacing w:val="0"/>
+          <w:sz w:val="27"/>
+        </w:rPr>
+        <w:t>ПРАВО</w:t>
+      </w:r>
+      <w:r>
+        <w:rPr>
+          <w:rFonts w:ascii="IBM Plex Sans;Open Sans;Helvetica;Arial;sans-serif" w:hAnsi="IBM Plex Sans;Open Sans;Helvetica;Arial;sans-serif"/>
+          <w:b w:val="false"/>
+          <w:i w:val="false"/>
+          <w:caps w:val="false"/>
+          <w:smallCaps w:val="false"/>
+          <w:color w:val="45454C"/>
+          <w:spacing w:val="0"/>
+          <w:sz w:val="27"/>
+        </w:rPr>
+        <w:t xml:space="preserve"> </w:t>
+      </w:r>
+      <w:r>
+        <w:rPr>
+          <w:rFonts w:ascii="IBM Plex Sans;Open Sans;Helvetica;Arial;sans-serif" w:hAnsi="IBM Plex Sans;Open Sans;Helvetica;Arial;sans-serif"/>
+          <w:b w:val="false"/>
+          <w:i w:val="false"/>
+          <w:caps w:val="false"/>
+          <w:smallCaps w:val="false"/>
+          <w:spacing w:val="0"/>
+          <w:sz w:val="27"/>
+        </w:rPr>
+        <w:t>ON</w:t>
+      </w:r>
+      <w:r>
+        <w:rPr>
+          <w:rFonts w:ascii="IBM Plex Sans;Open Sans;Helvetica;Arial;sans-serif" w:hAnsi="IBM Plex Sans;Open Sans;Helvetica;Arial;sans-serif"/>
+          <w:b w:val="false"/>
+          <w:i w:val="false"/>
+          <w:caps w:val="false"/>
+          <w:smallCaps w:val="false"/>
+          <w:color w:val="45454C"/>
+          <w:spacing w:val="0"/>
+          <w:sz w:val="27"/>
+        </w:rPr>
+        <w:t xml:space="preserve"> </w:t>
+      </w:r>
+      <w:r>
+        <w:rPr>
+          <w:rFonts w:ascii="IBM Plex Sans;Open Sans;Helvetica;Arial;sans-serif" w:hAnsi="IBM Plex Sans;Open Sans;Helvetica;Arial;sans-serif"/>
+          <w:b w:val="false"/>
+          <w:i w:val="false"/>
+          <w:caps w:val="false"/>
+          <w:smallCaps w:val="false"/>
+          <w:spacing w:val="0"/>
+          <w:sz w:val="27"/>
+        </w:rPr>
+        <w:t xml:space="preserve">база_даних.таблиця TO </w:t>
+      </w:r>
+      <w:r>
+        <w:rPr>
+          <w:caps w:val="false"/>
+          <w:smallCaps w:val="false"/>
+          <w:color w:val="45454C"/>
+          <w:spacing w:val="0"/>
+        </w:rPr>
+        <w:t> </w:t>
+      </w:r>
+      <w:r>
+        <w:rPr>
+          <w:rFonts w:ascii="IBM Plex Sans;Open Sans;Helvetica;Arial;sans-serif" w:hAnsi="IBM Plex Sans;Open Sans;Helvetica;Arial;sans-serif"/>
+          <w:b w:val="false"/>
+          <w:i w:val="false"/>
+          <w:caps w:val="false"/>
+          <w:smallCaps w:val="false"/>
+          <w:spacing w:val="0"/>
+          <w:sz w:val="27"/>
+        </w:rPr>
+        <w:t>ім’я_користувача@хост;</w:t>
+      </w:r>
+    </w:p>
+    <w:p>
+      <w:pPr>
+        <w:pStyle w:val="Style14"/>
+        <w:rPr>
+          <w:rFonts w:ascii="IBM Plex Sans;Open Sans;Helvetica;Arial;sans-serif" w:hAnsi="IBM Plex Sans;Open Sans;Helvetica;Arial;sans-serif"/>
+          <w:b w:val="false"/>
+          <w:b w:val="false"/>
+          <w:i w:val="false"/>
+          <w:i w:val="false"/>
+          <w:caps w:val="false"/>
+          <w:smallCaps w:val="false"/>
+          <w:spacing w:val="0"/>
+          <w:sz w:val="27"/>
+        </w:rPr>
+      </w:pPr>
+      <w:r>
+        <w:rPr/>
+      </w:r>
+    </w:p>
+    <w:p>
+      <w:pPr>
+        <w:pStyle w:val="Style14"/>
+        <w:rPr>
+          <w:rFonts w:ascii="IBM Plex Sans;Open Sans;Helvetica;Arial;sans-serif" w:hAnsi="IBM Plex Sans;Open Sans;Helvetica;Arial;sans-serif"/>
+          <w:b w:val="false"/>
+          <w:b w:val="false"/>
+          <w:i w:val="false"/>
+          <w:i w:val="false"/>
+          <w:caps w:val="false"/>
+          <w:smallCaps w:val="false"/>
+          <w:spacing w:val="0"/>
+          <w:sz w:val="27"/>
+        </w:rPr>
+      </w:pPr>
+      <w:r>
+        <w:rPr/>
+        <w:t>ALL — дати всі права до бази даних, за винятком GRANT OPTION. Якщо ви не вкажете назву конкретної бази даних, користувач отримає повний доступ до всього сервера MySQL;</w:t>
+      </w:r>
+    </w:p>
+    <w:p>
+      <w:pPr>
+        <w:pStyle w:val="Style14"/>
+        <w:rPr>
+          <w:rFonts w:ascii="IBM Plex Sans;Open Sans;Helvetica;Arial;sans-serif" w:hAnsi="IBM Plex Sans;Open Sans;Helvetica;Arial;sans-serif"/>
+          <w:b w:val="false"/>
+          <w:b w:val="false"/>
+          <w:i w:val="false"/>
+          <w:i w:val="false"/>
+          <w:caps w:val="false"/>
+          <w:smallCaps w:val="false"/>
+          <w:spacing w:val="0"/>
+          <w:sz w:val="27"/>
+        </w:rPr>
+      </w:pPr>
+      <w:r>
+        <w:rPr/>
+        <w:t>CREATE — право створювати нові бази даних та таблиці;</w:t>
+      </w:r>
+    </w:p>
+    <w:p>
+      <w:pPr>
+        <w:pStyle w:val="Style14"/>
+        <w:rPr>
+          <w:rFonts w:ascii="IBM Plex Sans;Open Sans;Helvetica;Arial;sans-serif" w:hAnsi="IBM Plex Sans;Open Sans;Helvetica;Arial;sans-serif"/>
+          <w:b w:val="false"/>
+          <w:b w:val="false"/>
+          <w:i w:val="false"/>
+          <w:i w:val="false"/>
+          <w:caps w:val="false"/>
+          <w:smallCaps w:val="false"/>
+          <w:spacing w:val="0"/>
+          <w:sz w:val="27"/>
+        </w:rPr>
+      </w:pPr>
+      <w:r>
+        <w:rPr/>
+        <w:t>DELETE — право видаляти рядки з таблиці;</w:t>
+      </w:r>
+    </w:p>
+    <w:p>
+      <w:pPr>
+        <w:pStyle w:val="Style14"/>
+        <w:rPr>
+          <w:rFonts w:ascii="IBM Plex Sans;Open Sans;Helvetica;Arial;sans-serif" w:hAnsi="IBM Plex Sans;Open Sans;Helvetica;Arial;sans-serif"/>
+          <w:b w:val="false"/>
+          <w:b w:val="false"/>
+          <w:i w:val="false"/>
+          <w:i w:val="false"/>
+          <w:caps w:val="false"/>
+          <w:smallCaps w:val="false"/>
+          <w:spacing w:val="0"/>
+          <w:sz w:val="27"/>
+        </w:rPr>
+      </w:pPr>
+      <w:r>
+        <w:rPr/>
+        <w:t>DROP — право видаляти бази даних або таблиці;</w:t>
+      </w:r>
+    </w:p>
+    <w:p>
+      <w:pPr>
+        <w:pStyle w:val="Style14"/>
+        <w:rPr>
+          <w:rFonts w:ascii="IBM Plex Sans;Open Sans;Helvetica;Arial;sans-serif" w:hAnsi="IBM Plex Sans;Open Sans;Helvetica;Arial;sans-serif"/>
+          <w:b w:val="false"/>
+          <w:b w:val="false"/>
+          <w:i w:val="false"/>
+          <w:i w:val="false"/>
+          <w:caps w:val="false"/>
+          <w:smallCaps w:val="false"/>
+          <w:spacing w:val="0"/>
+          <w:sz w:val="27"/>
+        </w:rPr>
+      </w:pPr>
+      <w:r>
+        <w:rPr/>
+        <w:t>GRANT OPTION — право призначати чи відбирати права. Але вдасться дати або відібрати тільки ті права, якими володіє користувач, який використовує команду;</w:t>
+      </w:r>
+    </w:p>
+    <w:p>
+      <w:pPr>
+        <w:pStyle w:val="Style14"/>
+        <w:rPr>
+          <w:rFonts w:ascii="IBM Plex Sans;Open Sans;Helvetica;Arial;sans-serif" w:hAnsi="IBM Plex Sans;Open Sans;Helvetica;Arial;sans-serif"/>
+          <w:b w:val="false"/>
+          <w:b w:val="false"/>
+          <w:i w:val="false"/>
+          <w:i w:val="false"/>
+          <w:caps w:val="false"/>
+          <w:smallCaps w:val="false"/>
+          <w:spacing w:val="0"/>
+          <w:sz w:val="27"/>
+        </w:rPr>
+      </w:pPr>
+      <w:r>
+        <w:rPr/>
+        <w:t>INSERT — право створювати рядки у таблиці;</w:t>
+      </w:r>
+    </w:p>
+    <w:p>
+      <w:pPr>
+        <w:pStyle w:val="Style14"/>
+        <w:rPr>
+          <w:rFonts w:ascii="IBM Plex Sans;Open Sans;Helvetica;Arial;sans-serif" w:hAnsi="IBM Plex Sans;Open Sans;Helvetica;Arial;sans-serif"/>
+          <w:b w:val="false"/>
+          <w:b w:val="false"/>
+          <w:i w:val="false"/>
+          <w:i w:val="false"/>
+          <w:caps w:val="false"/>
+          <w:smallCaps w:val="false"/>
+          <w:spacing w:val="0"/>
+          <w:sz w:val="27"/>
+        </w:rPr>
+      </w:pPr>
+      <w:r>
+        <w:rPr/>
+        <w:t>SELECT — право переглядати рядки в таблицях;</w:t>
+      </w:r>
+    </w:p>
+    <w:p>
+      <w:pPr>
+        <w:pStyle w:val="Style14"/>
+        <w:rPr>
+          <w:rFonts w:ascii="IBM Plex Sans;Open Sans;Helvetica;Arial;sans-serif" w:hAnsi="IBM Plex Sans;Open Sans;Helvetica;Arial;sans-serif"/>
+          <w:b w:val="false"/>
+          <w:b w:val="false"/>
+          <w:i w:val="false"/>
+          <w:i w:val="false"/>
+          <w:caps w:val="false"/>
+          <w:smallCaps w:val="false"/>
+          <w:spacing w:val="0"/>
+          <w:sz w:val="27"/>
+        </w:rPr>
+      </w:pPr>
+      <w:r>
+        <w:rPr/>
+        <w:t>UPDATE — право змінювати зміст рядків у таблицях.</w:t>
+      </w:r>
+    </w:p>
+    <w:p>
+      <w:pPr>
+        <w:pStyle w:val="Style14"/>
+        <w:rPr>
+          <w:rFonts w:ascii="IBM Plex Sans;Open Sans;Helvetica;Arial;sans-serif" w:hAnsi="IBM Plex Sans;Open Sans;Helvetica;Arial;sans-serif"/>
+          <w:b w:val="false"/>
+          <w:b w:val="false"/>
+          <w:i w:val="false"/>
+          <w:i w:val="false"/>
+          <w:caps w:val="false"/>
+          <w:smallCaps w:val="false"/>
+          <w:spacing w:val="0"/>
+          <w:sz w:val="27"/>
+        </w:rPr>
+      </w:pPr>
+      <w:r>
+        <w:rPr>
+          <w:rFonts w:ascii="IBM Plex Sans;Open Sans;Helvetica;Arial;sans-serif" w:hAnsi="IBM Plex Sans;Open Sans;Helvetica;Arial;sans-serif"/>
+          <w:b w:val="false"/>
+          <w:i w:val="false"/>
+          <w:caps w:val="false"/>
+          <w:smallCaps w:val="false"/>
+          <w:spacing w:val="0"/>
+          <w:sz w:val="27"/>
+        </w:rPr>
+        <w:t>Пример</w:t>
+      </w:r>
+    </w:p>
+    <w:p>
+      <w:pPr>
+        <w:pStyle w:val="NoSpacing"/>
+        <w:rPr>
+          <w:rFonts w:ascii="IBM Plex Sans;Open Sans;Helvetica;Arial;sans-serif" w:hAnsi="IBM Plex Sans;Open Sans;Helvetica;Arial;sans-serif"/>
+          <w:b w:val="false"/>
+          <w:b w:val="false"/>
+          <w:i w:val="false"/>
+          <w:i w:val="false"/>
+          <w:caps w:val="false"/>
+          <w:smallCaps w:val="false"/>
+          <w:spacing w:val="0"/>
+          <w:sz w:val="27"/>
+        </w:rPr>
+      </w:pPr>
+      <w:r>
+        <w:rPr/>
+        <w:t>GRANT</w:t>
+      </w:r>
+      <w:r>
+        <w:rPr/>
+        <w:t xml:space="preserve"> </w:t>
+      </w:r>
+      <w:r>
+        <w:rPr/>
+        <w:t>CREATE</w:t>
+      </w:r>
+      <w:r>
+        <w:rPr/>
+        <w:t xml:space="preserve"> </w:t>
+      </w:r>
+      <w:r>
+        <w:rPr/>
+        <w:t>ON</w:t>
+      </w:r>
+      <w:r>
+        <w:rPr/>
+        <w:t xml:space="preserve"> music.* to </w:t>
+      </w:r>
+      <w:hyperlink r:id="rId2">
+        <w:r>
+          <w:rPr/>
+          <w:t>usr@localhost</w:t>
+        </w:r>
+      </w:hyperlink>
+    </w:p>
+    <w:p>
+      <w:pPr>
+        <w:pStyle w:val="NoSpacing"/>
+        <w:rPr>
+          <w:rFonts w:ascii="IBM Plex Sans;Open Sans;Helvetica;Arial;sans-serif" w:hAnsi="IBM Plex Sans;Open Sans;Helvetica;Arial;sans-serif"/>
+          <w:b w:val="false"/>
+          <w:b w:val="false"/>
+          <w:i w:val="false"/>
+          <w:i w:val="false"/>
+          <w:caps w:val="false"/>
+          <w:smallCaps w:val="false"/>
+          <w:spacing w:val="0"/>
+          <w:sz w:val="27"/>
+        </w:rPr>
+      </w:pPr>
+      <w:r>
+        <w:rPr/>
+      </w:r>
+    </w:p>
+    <w:p>
+      <w:pPr>
+        <w:pStyle w:val="NoSpacing"/>
+        <w:rPr>
+          <w:rFonts w:ascii="IBM Plex Sans;Open Sans;Helvetica;Arial;sans-serif" w:hAnsi="IBM Plex Sans;Open Sans;Helvetica;Arial;sans-serif"/>
+          <w:b w:val="false"/>
+          <w:b w:val="false"/>
+          <w:i w:val="false"/>
+          <w:i w:val="false"/>
+          <w:caps w:val="false"/>
+          <w:smallCaps w:val="false"/>
+          <w:spacing w:val="0"/>
+          <w:sz w:val="27"/>
+        </w:rPr>
+      </w:pPr>
+      <w:r>
+        <w:rPr/>
+        <w:t>GRANT ALL ON bookstore.* TO "bookstore_administrator"@"localhost";</w:t>
+      </w:r>
+    </w:p>
+    <w:p>
+      <w:pPr>
+        <w:pStyle w:val="NoSpacing"/>
+        <w:rPr>
+          <w:rFonts w:ascii="IBM Plex Sans;Open Sans;Helvetica;Arial;sans-serif" w:hAnsi="IBM Plex Sans;Open Sans;Helvetica;Arial;sans-serif"/>
+          <w:b w:val="false"/>
+          <w:b w:val="false"/>
+          <w:i w:val="false"/>
+          <w:i w:val="false"/>
+          <w:caps w:val="false"/>
+          <w:smallCaps w:val="false"/>
+          <w:spacing w:val="0"/>
+          <w:sz w:val="27"/>
+        </w:rPr>
+      </w:pPr>
+      <w:r>
+        <w:rPr/>
+      </w:r>
+    </w:p>
+    <w:p>
+      <w:pPr>
+        <w:pStyle w:val="3"/>
+        <w:numPr>
+          <w:ilvl w:val="2"/>
+          <w:numId w:val="2"/>
+        </w:numPr>
+        <w:rPr>
+          <w:rFonts w:ascii="IBM Plex Sans;Open Sans;Helvetica;Arial;sans-serif" w:hAnsi="IBM Plex Sans;Open Sans;Helvetica;Arial;sans-serif"/>
+          <w:b w:val="false"/>
+          <w:b w:val="false"/>
+          <w:i w:val="false"/>
+          <w:i w:val="false"/>
+          <w:caps w:val="false"/>
+          <w:smallCaps w:val="false"/>
+          <w:spacing w:val="0"/>
+          <w:sz w:val="27"/>
+        </w:rPr>
+      </w:pPr>
+      <w:r>
+        <w:rPr/>
+        <w:t>Забрать права у пользователя</w:t>
+      </w:r>
+    </w:p>
+    <w:p>
+      <w:pPr>
+        <w:pStyle w:val="NoSpacing"/>
+        <w:rPr>
+          <w:rFonts w:ascii="IBM Plex Sans;Open Sans;Helvetica;Arial;sans-serif" w:hAnsi="IBM Plex Sans;Open Sans;Helvetica;Arial;sans-serif"/>
+          <w:b w:val="false"/>
+          <w:b w:val="false"/>
+          <w:i w:val="false"/>
+          <w:i w:val="false"/>
+          <w:caps w:val="false"/>
+          <w:smallCaps w:val="false"/>
+          <w:spacing w:val="0"/>
+          <w:sz w:val="27"/>
+        </w:rPr>
+      </w:pPr>
+      <w:r>
+        <w:rPr>
+          <w:rFonts w:ascii="IBM Plex Sans;Open Sans;Helvetica;Arial;sans-serif" w:hAnsi="IBM Plex Sans;Open Sans;Helvetica;Arial;sans-serif"/>
+          <w:b w:val="false"/>
+          <w:i w:val="false"/>
+          <w:caps w:val="false"/>
+          <w:smallCaps w:val="false"/>
+          <w:spacing w:val="0"/>
+          <w:sz w:val="27"/>
+        </w:rPr>
+        <w:t>REVOKE</w:t>
+      </w:r>
+      <w:r>
+        <w:rPr>
+          <w:rFonts w:ascii="IBM Plex Sans;Open Sans;Helvetica;Arial;sans-serif" w:hAnsi="IBM Plex Sans;Open Sans;Helvetica;Arial;sans-serif"/>
+          <w:b w:val="false"/>
+          <w:i w:val="false"/>
+          <w:caps w:val="false"/>
+          <w:smallCaps w:val="false"/>
+          <w:color w:val="45454C"/>
+          <w:spacing w:val="0"/>
+          <w:sz w:val="27"/>
+        </w:rPr>
+        <w:t xml:space="preserve"> </w:t>
+      </w:r>
+      <w:r>
+        <w:rPr>
+          <w:rFonts w:ascii="IBM Plex Sans;Open Sans;Helvetica;Arial;sans-serif" w:hAnsi="IBM Plex Sans;Open Sans;Helvetica;Arial;sans-serif"/>
+          <w:b w:val="false"/>
+          <w:i w:val="false"/>
+          <w:caps w:val="false"/>
+          <w:smallCaps w:val="false"/>
+          <w:spacing w:val="0"/>
+          <w:sz w:val="27"/>
+        </w:rPr>
+        <w:t>ПРАВО</w:t>
+      </w:r>
+      <w:r>
+        <w:rPr>
+          <w:rFonts w:ascii="IBM Plex Sans;Open Sans;Helvetica;Arial;sans-serif" w:hAnsi="IBM Plex Sans;Open Sans;Helvetica;Arial;sans-serif"/>
+          <w:b w:val="false"/>
+          <w:i w:val="false"/>
+          <w:caps w:val="false"/>
+          <w:smallCaps w:val="false"/>
+          <w:color w:val="45454C"/>
+          <w:spacing w:val="0"/>
+          <w:sz w:val="27"/>
+        </w:rPr>
+        <w:t xml:space="preserve"> </w:t>
+      </w:r>
+      <w:r>
+        <w:rPr>
+          <w:rFonts w:ascii="IBM Plex Sans;Open Sans;Helvetica;Arial;sans-serif" w:hAnsi="IBM Plex Sans;Open Sans;Helvetica;Arial;sans-serif"/>
+          <w:b w:val="false"/>
+          <w:i w:val="false"/>
+          <w:caps w:val="false"/>
+          <w:smallCaps w:val="false"/>
+          <w:spacing w:val="0"/>
+          <w:sz w:val="27"/>
+        </w:rPr>
+        <w:t>ON база_даних.таблиця</w:t>
+      </w:r>
+      <w:r>
+        <w:rPr>
+          <w:rFonts w:ascii="IBM Plex Sans;Open Sans;Helvetica;Arial;sans-serif" w:hAnsi="IBM Plex Sans;Open Sans;Helvetica;Arial;sans-serif"/>
+          <w:b w:val="false"/>
+          <w:i w:val="false"/>
+          <w:caps w:val="false"/>
+          <w:smallCaps w:val="false"/>
+          <w:color w:val="45454C"/>
+          <w:spacing w:val="0"/>
+          <w:sz w:val="27"/>
+        </w:rPr>
+        <w:t xml:space="preserve"> </w:t>
+      </w:r>
+      <w:r>
+        <w:rPr>
+          <w:rFonts w:ascii="IBM Plex Sans;Open Sans;Helvetica;Arial;sans-serif" w:hAnsi="IBM Plex Sans;Open Sans;Helvetica;Arial;sans-serif"/>
+          <w:b w:val="false"/>
+          <w:i w:val="false"/>
+          <w:caps w:val="false"/>
+          <w:smallCaps w:val="false"/>
+          <w:spacing w:val="0"/>
+          <w:sz w:val="27"/>
+        </w:rPr>
+        <w:t>FROM user@хост;</w:t>
+      </w:r>
+    </w:p>
+    <w:p>
+      <w:pPr>
+        <w:pStyle w:val="NoSpacing"/>
+        <w:rPr>
+          <w:rFonts w:ascii="IBM Plex Sans;Open Sans;Helvetica;Arial;sans-serif" w:hAnsi="IBM Plex Sans;Open Sans;Helvetica;Arial;sans-serif"/>
+          <w:b w:val="false"/>
+          <w:b w:val="false"/>
+          <w:i w:val="false"/>
+          <w:i w:val="false"/>
+          <w:caps w:val="false"/>
+          <w:smallCaps w:val="false"/>
+          <w:spacing w:val="0"/>
+          <w:sz w:val="27"/>
+        </w:rPr>
+      </w:pPr>
+      <w:r>
+        <w:rPr/>
+      </w:r>
+    </w:p>
+    <w:p>
+      <w:pPr>
+        <w:pStyle w:val="NoSpacing"/>
+        <w:rPr>
+          <w:rFonts w:ascii="IBM Plex Sans;Open Sans;Helvetica;Arial;sans-serif" w:hAnsi="IBM Plex Sans;Open Sans;Helvetica;Arial;sans-serif"/>
+          <w:b w:val="false"/>
+          <w:b w:val="false"/>
+          <w:i w:val="false"/>
+          <w:i w:val="false"/>
+          <w:caps w:val="false"/>
+          <w:smallCaps w:val="false"/>
+          <w:spacing w:val="0"/>
+          <w:sz w:val="27"/>
+        </w:rPr>
+      </w:pPr>
+      <w:r>
+        <w:rPr>
+          <w:rFonts w:ascii="IBM Plex Sans;Open Sans;Helvetica;Arial;sans-serif" w:hAnsi="IBM Plex Sans;Open Sans;Helvetica;Arial;sans-serif"/>
+          <w:b w:val="false"/>
+          <w:i w:val="false"/>
+          <w:caps w:val="false"/>
+          <w:smallCaps w:val="false"/>
+          <w:spacing w:val="0"/>
+          <w:sz w:val="27"/>
+        </w:rPr>
+        <w:t>Пример</w:t>
+      </w:r>
+    </w:p>
+    <w:p>
+      <w:pPr>
+        <w:pStyle w:val="NoSpacing"/>
+        <w:rPr>
+          <w:rFonts w:ascii="IBM Plex Sans;Open Sans;Helvetica;Arial;sans-serif" w:hAnsi="IBM Plex Sans;Open Sans;Helvetica;Arial;sans-serif"/>
+          <w:b w:val="false"/>
+          <w:b w:val="false"/>
+          <w:i w:val="false"/>
+          <w:i w:val="false"/>
+          <w:caps w:val="false"/>
+          <w:smallCaps w:val="false"/>
+          <w:spacing w:val="0"/>
+          <w:sz w:val="27"/>
+        </w:rPr>
+      </w:pPr>
+      <w:r>
+        <w:rPr/>
+      </w:r>
+    </w:p>
+    <w:p>
+      <w:pPr>
+        <w:pStyle w:val="NoSpacing"/>
+        <w:rPr>
+          <w:rFonts w:ascii="IBM Plex Sans;Open Sans;Helvetica;Arial;sans-serif" w:hAnsi="IBM Plex Sans;Open Sans;Helvetica;Arial;sans-serif"/>
+          <w:b w:val="false"/>
+          <w:b w:val="false"/>
+          <w:i w:val="false"/>
+          <w:i w:val="false"/>
+          <w:caps w:val="false"/>
+          <w:smallCaps w:val="false"/>
+          <w:spacing w:val="0"/>
+          <w:sz w:val="27"/>
+        </w:rPr>
+      </w:pPr>
+      <w:r>
+        <w:rPr/>
+        <w:t>REVOKE DROP ON bookstore.* FROM "bookstore_administrator"@"localhost";</w:t>
+      </w:r>
+    </w:p>
+    <w:p>
+      <w:pPr>
+        <w:pStyle w:val="NoSpacing"/>
+        <w:rPr>
+          <w:rFonts w:ascii="IBM Plex Sans;Open Sans;Helvetica;Arial;sans-serif" w:hAnsi="IBM Plex Sans;Open Sans;Helvetica;Arial;sans-serif"/>
+          <w:b w:val="false"/>
+          <w:b w:val="false"/>
+          <w:i w:val="false"/>
+          <w:i w:val="false"/>
+          <w:caps w:val="false"/>
+          <w:smallCaps w:val="false"/>
+          <w:spacing w:val="0"/>
+          <w:sz w:val="27"/>
+        </w:rPr>
+      </w:pPr>
+      <w:r>
+        <w:rPr/>
+      </w:r>
+    </w:p>
+    <w:p>
+      <w:pPr>
+        <w:pStyle w:val="3"/>
+        <w:numPr>
+          <w:ilvl w:val="2"/>
+          <w:numId w:val="2"/>
+        </w:numPr>
+        <w:rPr>
+          <w:rFonts w:ascii="IBM Plex Sans;Open Sans;Helvetica;Arial;sans-serif" w:hAnsi="IBM Plex Sans;Open Sans;Helvetica;Arial;sans-serif"/>
+          <w:b w:val="false"/>
+          <w:b w:val="false"/>
+          <w:i w:val="false"/>
+          <w:i w:val="false"/>
+          <w:caps w:val="false"/>
+          <w:smallCaps w:val="false"/>
+          <w:spacing w:val="0"/>
+          <w:sz w:val="27"/>
+        </w:rPr>
+      </w:pPr>
+      <w:r>
+        <w:rPr/>
+        <w:t>Сбросить кешь привелегий</w:t>
+      </w:r>
+    </w:p>
+    <w:p>
+      <w:pPr>
+        <w:pStyle w:val="NoSpacing"/>
+        <w:rPr>
+          <w:rFonts w:ascii="IBM Plex Sans;Open Sans;Helvetica;Arial;sans-serif" w:hAnsi="IBM Plex Sans;Open Sans;Helvetica;Arial;sans-serif"/>
+          <w:b w:val="false"/>
+          <w:b w:val="false"/>
+          <w:i w:val="false"/>
+          <w:i w:val="false"/>
+          <w:caps w:val="false"/>
+          <w:smallCaps w:val="false"/>
+          <w:spacing w:val="0"/>
+          <w:sz w:val="27"/>
+        </w:rPr>
+      </w:pPr>
+      <w:r>
+        <w:rPr/>
+        <w:t>FLUSH PRIVILEGES;</w:t>
+      </w:r>
+    </w:p>
+    <w:p>
+      <w:pPr>
+        <w:pStyle w:val="NoSpacing"/>
+        <w:rPr>
+          <w:rFonts w:ascii="IBM Plex Sans;Open Sans;Helvetica;Arial;sans-serif" w:hAnsi="IBM Plex Sans;Open Sans;Helvetica;Arial;sans-serif"/>
+          <w:b w:val="false"/>
+          <w:b w:val="false"/>
+          <w:i w:val="false"/>
+          <w:i w:val="false"/>
+          <w:caps w:val="false"/>
+          <w:smallCaps w:val="false"/>
+          <w:spacing w:val="0"/>
+          <w:sz w:val="27"/>
+        </w:rPr>
+      </w:pPr>
+      <w:r>
+        <w:rPr/>
+      </w:r>
+    </w:p>
+    <w:p>
+      <w:pPr>
+        <w:pStyle w:val="3"/>
+        <w:numPr>
+          <w:ilvl w:val="2"/>
+          <w:numId w:val="2"/>
+        </w:numPr>
+        <w:rPr>
+          <w:rFonts w:ascii="IBM Plex Sans;Open Sans;Helvetica;Arial;sans-serif" w:hAnsi="IBM Plex Sans;Open Sans;Helvetica;Arial;sans-serif"/>
+          <w:b w:val="false"/>
+          <w:b w:val="false"/>
+          <w:i w:val="false"/>
+          <w:i w:val="false"/>
+          <w:caps w:val="false"/>
+          <w:smallCaps w:val="false"/>
+          <w:spacing w:val="0"/>
+          <w:sz w:val="27"/>
+        </w:rPr>
+      </w:pPr>
+      <w:r>
+        <w:rPr/>
+        <w:t>Просмотреть список прав пользователя</w:t>
+      </w:r>
+    </w:p>
+    <w:p>
+      <w:pPr>
+        <w:pStyle w:val="NoSpacing"/>
+        <w:rPr>
+          <w:rFonts w:ascii="IBM Plex Sans;Open Sans;Helvetica;Arial;sans-serif" w:hAnsi="IBM Plex Sans;Open Sans;Helvetica;Arial;sans-serif"/>
+          <w:b w:val="false"/>
+          <w:b w:val="false"/>
+          <w:i w:val="false"/>
+          <w:i w:val="false"/>
+          <w:caps w:val="false"/>
+          <w:smallCaps w:val="false"/>
+          <w:spacing w:val="0"/>
+          <w:sz w:val="27"/>
+        </w:rPr>
+      </w:pPr>
+      <w:r>
+        <w:rPr/>
+      </w:r>
+    </w:p>
+    <w:p>
+      <w:pPr>
+        <w:pStyle w:val="NoSpacing"/>
+        <w:rPr>
+          <w:rFonts w:ascii="IBM Plex Sans;Open Sans;Helvetica;Arial;sans-serif" w:hAnsi="IBM Plex Sans;Open Sans;Helvetica;Arial;sans-serif"/>
+          <w:b w:val="false"/>
+          <w:b w:val="false"/>
+          <w:i w:val="false"/>
+          <w:i w:val="false"/>
+          <w:caps w:val="false"/>
+          <w:smallCaps w:val="false"/>
+          <w:spacing w:val="0"/>
+          <w:sz w:val="27"/>
+        </w:rPr>
+      </w:pPr>
+      <w:r>
+        <w:rPr/>
+        <w:t>SHOW GRANTS FOR "</w:t>
+      </w:r>
+      <w:r>
+        <w:rPr/>
+        <w:t>user</w:t>
+      </w:r>
+      <w:r>
+        <w:rPr/>
+        <w:t>"@"localhost";</w:t>
+      </w:r>
+    </w:p>
+    <w:p>
+      <w:pPr>
+        <w:pStyle w:val="NoSpacing"/>
+        <w:rPr>
+          <w:rFonts w:ascii="IBM Plex Sans;Open Sans;Helvetica;Arial;sans-serif" w:hAnsi="IBM Plex Sans;Open Sans;Helvetica;Arial;sans-serif"/>
+          <w:b w:val="false"/>
+          <w:b w:val="false"/>
+          <w:i w:val="false"/>
+          <w:i w:val="false"/>
+          <w:caps w:val="false"/>
+          <w:smallCaps w:val="false"/>
+          <w:spacing w:val="0"/>
+          <w:sz w:val="27"/>
+        </w:rPr>
+      </w:pPr>
+      <w:r>
+        <w:rPr/>
+      </w:r>
+    </w:p>
+    <w:p>
+      <w:pPr>
+        <w:pStyle w:val="2"/>
         <w:rPr/>
       </w:pPr>
       <w:bookmarkStart w:id="1" w:name="_Toc478370565"/>
@@ -114,34 +1564,49 @@
     <w:p>
       <w:pPr>
         <w:pStyle w:val="NoSpacing"/>
-        <w:rPr/>
-      </w:pPr>
-      <w:r>
-        <w:rPr>
+        <w:rPr>
+          <w:sz w:val="24"/>
+          <w:szCs w:val="24"/>
+        </w:rPr>
+      </w:pPr>
+      <w:r>
+        <w:rPr>
+          <w:b/>
+          <w:bCs/>
+          <w:sz w:val="24"/>
+          <w:szCs w:val="24"/>
           <w:lang w:val="en-US" w:eastAsia="ru-RU"/>
         </w:rPr>
         <w:t>mysql</w:t>
       </w:r>
       <w:r>
         <w:rPr>
+          <w:sz w:val="24"/>
+          <w:szCs w:val="24"/>
           <w:lang w:eastAsia="ru-RU"/>
         </w:rPr>
         <w:t xml:space="preserve"> -</w:t>
       </w:r>
       <w:r>
         <w:rPr>
+          <w:sz w:val="24"/>
+          <w:szCs w:val="24"/>
           <w:lang w:val="en-US" w:eastAsia="ru-RU"/>
         </w:rPr>
         <w:t>h</w:t>
       </w:r>
       <w:r>
         <w:rPr>
+          <w:sz w:val="24"/>
+          <w:szCs w:val="24"/>
           <w:lang w:eastAsia="ru-RU"/>
         </w:rPr>
         <w:t xml:space="preserve"> 127.0.0.1 -</w:t>
       </w:r>
       <w:r>
         <w:rPr>
+          <w:sz w:val="24"/>
+          <w:szCs w:val="24"/>
           <w:lang w:val="en-US" w:eastAsia="ru-RU"/>
         </w:rPr>
         <w:t>u</w:t>
@@ -149,6 +1614,8 @@
       <w:r>
         <w:rPr>
           <w:color w:themeColor="text1" w:themeTint="d9"/>
+          <w:sz w:val="24"/>
+          <w:szCs w:val="24"/>
           <w:highlight w:val="yellow"/>
           <w:lang w:val="en-US" w:eastAsia="ru-RU"/>
         </w:rPr>
@@ -156,32 +1623,34 @@
       </w:r>
       <w:r>
         <w:rPr>
+          <w:sz w:val="24"/>
+          <w:szCs w:val="24"/>
           <w:lang w:eastAsia="ru-RU"/>
         </w:rPr>
         <w:t xml:space="preserve"> -</w:t>
       </w:r>
       <w:r>
         <w:rPr>
+          <w:sz w:val="24"/>
+          <w:szCs w:val="24"/>
           <w:lang w:val="en-US" w:eastAsia="ru-RU"/>
         </w:rPr>
         <w:t>p</w:t>
       </w:r>
-      <w:r>
-        <w:rPr>
-          <w:lang w:eastAsia="ru-RU"/>
-        </w:rPr>
-        <w:t xml:space="preserve">  </w:t>
-      </w:r>
     </w:p>
     <w:p>
       <w:pPr>
         <w:pStyle w:val="NoSpacing"/>
         <w:rPr>
-          <w:lang w:eastAsia="ru-RU"/>
-        </w:rPr>
-      </w:pPr>
-      <w:r>
-        <w:rPr>
+          <w:sz w:val="24"/>
+          <w:szCs w:val="24"/>
+          <w:lang w:eastAsia="ru-RU"/>
+        </w:rPr>
+      </w:pPr>
+      <w:r>
+        <w:rPr>
+          <w:sz w:val="24"/>
+          <w:szCs w:val="24"/>
           <w:lang w:eastAsia="ru-RU"/>
         </w:rPr>
       </w:r>
@@ -189,11 +1658,16 @@
     <w:p>
       <w:pPr>
         <w:pStyle w:val="NoSpacing"/>
-        <w:rPr/>
+        <w:rPr>
+          <w:sz w:val="24"/>
+          <w:szCs w:val="24"/>
+        </w:rPr>
       </w:pPr>
       <w:r>
         <w:rPr>
           <w:color w:themeColor="text1" w:themeTint="d9"/>
+          <w:sz w:val="24"/>
+          <w:szCs w:val="24"/>
           <w:highlight w:val="yellow"/>
           <w:lang w:val="en-US" w:eastAsia="ru-RU"/>
         </w:rPr>
@@ -201,6 +1675,8 @@
       </w:r>
       <w:r>
         <w:rPr>
+          <w:sz w:val="24"/>
+          <w:szCs w:val="24"/>
           <w:lang w:val="en-US" w:eastAsia="ru-RU"/>
         </w:rPr>
         <w:t xml:space="preserve"> – имя пользователя</w:t>
@@ -210,66 +1686,120 @@
       <w:pPr>
         <w:pStyle w:val="NoSpacing"/>
         <w:rPr>
-          <w:lang w:val="en-US" w:eastAsia="ru-RU"/>
-        </w:rPr>
-      </w:pPr>
-      <w:r>
-        <w:rPr>
-          <w:lang w:val="en-US" w:eastAsia="ru-RU"/>
-        </w:rPr>
+          <w:sz w:val="24"/>
+          <w:szCs w:val="24"/>
+          <w:lang w:val="en-US" w:eastAsia="ru-RU"/>
+        </w:rPr>
+      </w:pPr>
+      <w:r>
+        <w:rPr>
+          <w:sz w:val="24"/>
+          <w:szCs w:val="24"/>
+          <w:lang w:val="en-US" w:eastAsia="ru-RU"/>
+        </w:rPr>
+      </w:r>
+    </w:p>
+    <w:p>
+      <w:pPr>
+        <w:pStyle w:val="Style14"/>
+        <w:rPr/>
+      </w:pPr>
+      <w:r>
+        <w:rPr>
+          <w:lang w:val="en-US" w:eastAsia="ru-RU"/>
+        </w:rPr>
+        <w:t>пример 2 – с указанием пароля</w:t>
       </w:r>
     </w:p>
     <w:p>
       <w:pPr>
         <w:pStyle w:val="NoSpacing"/>
-        <w:rPr/>
-      </w:pPr>
-      <w:r>
-        <w:rPr>
-          <w:lang w:val="en-US" w:eastAsia="ru-RU"/>
-        </w:rPr>
-        <w:t>пример 2</w:t>
+        <w:rPr>
+          <w:sz w:val="24"/>
+          <w:szCs w:val="24"/>
+          <w:lang w:val="en-US" w:eastAsia="ru-RU"/>
+        </w:rPr>
+      </w:pPr>
+      <w:r>
+        <w:rPr>
+          <w:sz w:val="24"/>
+          <w:szCs w:val="24"/>
+          <w:lang w:val="en-US" w:eastAsia="ru-RU"/>
+        </w:rPr>
       </w:r>
     </w:p>
     <w:p>
       <w:pPr>
         <w:pStyle w:val="NoSpacing"/>
         <w:rPr>
-          <w:lang w:val="en-US" w:eastAsia="ru-RU"/>
-        </w:rPr>
-      </w:pPr>
-      <w:r>
-        <w:rPr>
-          <w:lang w:val="en-US" w:eastAsia="ru-RU"/>
-        </w:rPr>
+          <w:sz w:val="24"/>
+          <w:szCs w:val="24"/>
+        </w:rPr>
+      </w:pPr>
+      <w:r>
+        <w:rPr>
+          <w:b/>
+          <w:bCs/>
+          <w:sz w:val="24"/>
+          <w:szCs w:val="24"/>
+          <w:lang w:val="en-US" w:eastAsia="ru-RU"/>
+        </w:rPr>
+        <w:t>mysql</w:t>
+      </w:r>
+      <w:r>
+        <w:rPr>
+          <w:sz w:val="24"/>
+          <w:szCs w:val="24"/>
+          <w:lang w:val="en-US" w:eastAsia="ru-RU"/>
+        </w:rPr>
+        <w:t xml:space="preserve"> -h localhost -upma -p111</w:t>
       </w:r>
     </w:p>
     <w:p>
       <w:pPr>
         <w:pStyle w:val="NoSpacing"/>
-        <w:rPr/>
-      </w:pPr>
-      <w:r>
-        <w:rPr>
-          <w:lang w:val="en-US" w:eastAsia="ru-RU"/>
-        </w:rPr>
-        <w:t>mysql -h localhost -upma -p</w:t>
+        <w:rPr>
+          <w:sz w:val="24"/>
+          <w:szCs w:val="24"/>
+        </w:rPr>
+      </w:pPr>
+      <w:r>
+        <w:rPr/>
       </w:r>
     </w:p>
     <w:p>
       <w:pPr>
         <w:pStyle w:val="2"/>
         <w:rPr>
+          <w:sz w:val="24"/>
+          <w:szCs w:val="24"/>
+        </w:rPr>
+      </w:pPr>
+      <w:r>
+        <w:rPr>
           <w:rFonts w:eastAsia="Times New Roman"/>
-          <w:lang w:eastAsia="ru-RU"/>
+          <w:sz w:val="24"/>
+          <w:szCs w:val="24"/>
+          <w:lang w:eastAsia="ru-RU"/>
+        </w:rPr>
+        <w:t>База данных</w:t>
+      </w:r>
+    </w:p>
+    <w:p>
+      <w:pPr>
+        <w:pStyle w:val="3"/>
+        <w:numPr>
+          <w:ilvl w:val="2"/>
+          <w:numId w:val="2"/>
+        </w:numPr>
+        <w:rPr>
+          <w:sz w:val="24"/>
+          <w:szCs w:val="24"/>
         </w:rPr>
       </w:pPr>
       <w:bookmarkStart w:id="2" w:name="_Toc478370566"/>
       <w:r>
-        <w:rPr>
-          <w:rFonts w:eastAsia="Times New Roman"/>
-          <w:lang w:eastAsia="ru-RU"/>
-        </w:rPr>
+        <w:rPr/>
         <w:t>Подключиться к БД</w:t>
       </w:r>
       <w:bookmarkEnd w:id="2"/>
@@ -277,18 +1807,18 @@
     <w:p>
       <w:pPr>
         <w:pStyle w:val="NoSpacing"/>
+        <w:rPr/>
+      </w:pPr>
+      <w:r>
         <w:rPr>
           <w:b/>
-          <w:b/>
-          <w:bCs/>
-        </w:rPr>
-      </w:pPr>
-      <w:r>
-        <w:rPr>
-          <w:b/>
-          <w:bCs/>
-        </w:rPr>
-        <w:t>use namebd</w:t>
+          <w:bCs/>
+        </w:rPr>
+        <w:t>use</w:t>
+      </w:r>
+      <w:r>
+        <w:rPr/>
+        <w:t xml:space="preserve"> namebd</w:t>
       </w:r>
     </w:p>
     <w:p>
@@ -302,393 +1832,22 @@
     </w:p>
     <w:p>
       <w:pPr>
-        <w:pStyle w:val="2"/>
-        <w:rPr/>
-      </w:pPr>
-      <w:bookmarkStart w:id="3" w:name="_Toc478370567"/>
-      <w:r>
-        <w:rPr/>
-        <w:t>Импорт БД</w:t>
-      </w:r>
-      <w:bookmarkEnd w:id="3"/>
+        <w:pStyle w:val="3"/>
+        <w:numPr>
+          <w:ilvl w:val="2"/>
+          <w:numId w:val="2"/>
+        </w:numPr>
+        <w:spacing w:before="140" w:after="120"/>
+        <w:rPr/>
+      </w:pPr>
+      <w:r>
+        <w:rPr/>
+        <w:t>Создать БД</w:t>
+      </w:r>
     </w:p>
     <w:p>
       <w:pPr>
         <w:pStyle w:val="NoSpacing"/>
-        <w:rPr/>
-      </w:pPr>
-      <w:r>
-        <w:rPr/>
-        <w:t>Важно указать точный путь где лежит источник</w:t>
-      </w:r>
-    </w:p>
-    <w:p>
-      <w:pPr>
-        <w:pStyle w:val="NoSpacing"/>
-        <w:rPr/>
-      </w:pPr>
-      <w:r>
-        <w:rPr/>
-      </w:r>
-    </w:p>
-    <w:p>
-      <w:pPr>
-        <w:pStyle w:val="NoSpacing"/>
-        <w:tabs>
-          <w:tab w:val="clear" w:pos="720"/>
-          <w:tab w:val="left" w:pos="2560" w:leader="none"/>
-        </w:tabs>
-        <w:rPr>
-          <w:lang w:val="en-US"/>
-        </w:rPr>
-      </w:pPr>
-      <w:r>
-        <w:rPr>
-          <w:lang w:val="en-US"/>
-        </w:rPr>
-        <w:t>source db_name.sql</w:t>
-      </w:r>
-    </w:p>
-    <w:p>
-      <w:pPr>
-        <w:pStyle w:val="NoSpacing"/>
-        <w:tabs>
-          <w:tab w:val="clear" w:pos="720"/>
-          <w:tab w:val="left" w:pos="2560" w:leader="none"/>
-        </w:tabs>
-        <w:rPr>
-          <w:lang w:val="en-US"/>
-        </w:rPr>
-      </w:pPr>
-      <w:r>
-        <w:rPr>
-          <w:lang w:val="en-US"/>
-        </w:rPr>
-        <w:t>source opros_list2.sql</w:t>
-      </w:r>
-    </w:p>
-    <w:p>
-      <w:pPr>
-        <w:pStyle w:val="NoSpacing"/>
-        <w:tabs>
-          <w:tab w:val="clear" w:pos="720"/>
-          <w:tab w:val="left" w:pos="2560" w:leader="none"/>
-        </w:tabs>
-        <w:rPr>
-          <w:lang w:val="en-US"/>
-        </w:rPr>
-      </w:pPr>
-      <w:r>
-        <w:rPr>
-          <w:lang w:val="en-US"/>
-        </w:rPr>
-      </w:r>
-    </w:p>
-    <w:p>
-      <w:pPr>
-        <w:pStyle w:val="2"/>
-        <w:rPr/>
-      </w:pPr>
-      <w:r>
-        <w:rPr/>
-        <w:t>Выгрузить из БД</w:t>
-      </w:r>
-    </w:p>
-    <w:p>
-      <w:pPr>
-        <w:pStyle w:val="NoSpacing"/>
-        <w:tabs>
-          <w:tab w:val="clear" w:pos="720"/>
-          <w:tab w:val="left" w:pos="2560" w:leader="none"/>
-        </w:tabs>
-        <w:rPr/>
-      </w:pPr>
-      <w:r>
-        <w:rPr/>
-      </w:r>
-    </w:p>
-    <w:p>
-      <w:pPr>
-        <w:pStyle w:val="NoSpacing"/>
-        <w:tabs>
-          <w:tab w:val="clear" w:pos="720"/>
-          <w:tab w:val="left" w:pos="2560" w:leader="none"/>
-        </w:tabs>
-        <w:rPr/>
-      </w:pPr>
-      <w:r>
-        <w:rPr>
-          <w:highlight w:val="yellow"/>
-          <w:lang w:val="en-US"/>
-        </w:rPr>
-        <w:t>username</w:t>
-      </w:r>
-      <w:r>
-        <w:rPr/>
-        <w:t xml:space="preserve"> – имя пользователя БД</w:t>
-      </w:r>
-    </w:p>
-    <w:p>
-      <w:pPr>
-        <w:pStyle w:val="NoSpacing"/>
-        <w:tabs>
-          <w:tab w:val="clear" w:pos="720"/>
-          <w:tab w:val="left" w:pos="2560" w:leader="none"/>
-        </w:tabs>
-        <w:rPr/>
-      </w:pPr>
-      <w:r>
-        <w:rPr>
-          <w:highlight w:val="green"/>
-          <w:lang w:val="en-US"/>
-        </w:rPr>
-        <w:t>password</w:t>
-      </w:r>
-      <w:r>
-        <w:rPr/>
-        <w:t xml:space="preserve"> – пароль к БД</w:t>
-      </w:r>
-    </w:p>
-    <w:p>
-      <w:pPr>
-        <w:pStyle w:val="NoSpacing"/>
-        <w:tabs>
-          <w:tab w:val="clear" w:pos="720"/>
-          <w:tab w:val="left" w:pos="2560" w:leader="none"/>
-        </w:tabs>
-        <w:rPr/>
-      </w:pPr>
-      <w:r>
-        <w:rPr>
-          <w:highlight w:val="cyan"/>
-          <w:lang w:val="en-US"/>
-        </w:rPr>
-        <w:t>crosscuttinganalytics</w:t>
-      </w:r>
-      <w:r>
-        <w:rPr/>
-        <w:t xml:space="preserve"> – имя БД</w:t>
-      </w:r>
-    </w:p>
-    <w:p>
-      <w:pPr>
-        <w:pStyle w:val="NoSpacing"/>
-        <w:tabs>
-          <w:tab w:val="clear" w:pos="720"/>
-          <w:tab w:val="left" w:pos="2560" w:leader="none"/>
-        </w:tabs>
-        <w:rPr/>
-      </w:pPr>
-      <w:r>
-        <w:rPr>
-          <w:highlight w:val="magenta"/>
-          <w:lang w:val="en-US"/>
-        </w:rPr>
-        <w:t>db</w:t>
-      </w:r>
-      <w:r>
-        <w:rPr>
-          <w:highlight w:val="magenta"/>
-        </w:rPr>
-        <w:t>.</w:t>
-      </w:r>
-      <w:r>
-        <w:rPr>
-          <w:highlight w:val="magenta"/>
-          <w:lang w:val="en-US"/>
-        </w:rPr>
-        <w:t>sql</w:t>
-      </w:r>
-      <w:r>
-        <w:rPr/>
-        <w:t xml:space="preserve"> – файл в который импортировать</w:t>
-      </w:r>
-    </w:p>
-    <w:p>
-      <w:pPr>
-        <w:pStyle w:val="NoSpacing"/>
-        <w:tabs>
-          <w:tab w:val="clear" w:pos="720"/>
-          <w:tab w:val="left" w:pos="2560" w:leader="none"/>
-        </w:tabs>
-        <w:rPr/>
-      </w:pPr>
-      <w:r>
-        <w:rPr/>
-      </w:r>
-    </w:p>
-    <w:p>
-      <w:pPr>
-        <w:pStyle w:val="NoSpacing"/>
-        <w:tabs>
-          <w:tab w:val="clear" w:pos="720"/>
-          <w:tab w:val="left" w:pos="2560" w:leader="none"/>
-        </w:tabs>
-        <w:rPr>
-          <w:lang w:val="en-US"/>
-        </w:rPr>
-      </w:pPr>
-      <w:r>
-        <w:rPr>
-          <w:lang w:val="en-US"/>
-        </w:rPr>
-        <w:t>mysqldump -u</w:t>
-      </w:r>
-      <w:r>
-        <w:rPr>
-          <w:highlight w:val="yellow"/>
-          <w:lang w:val="en-US"/>
-        </w:rPr>
-        <w:t>username</w:t>
-      </w:r>
-      <w:r>
-        <w:rPr>
-          <w:lang w:val="en-US"/>
-        </w:rPr>
-        <w:t xml:space="preserve"> -p</w:t>
-      </w:r>
-      <w:r>
-        <w:rPr>
-          <w:highlight w:val="green"/>
-          <w:lang w:val="en-US"/>
-        </w:rPr>
-        <w:t>password</w:t>
-      </w:r>
-      <w:r>
-        <w:rPr>
-          <w:lang w:val="en-US"/>
-        </w:rPr>
-        <w:t xml:space="preserve"> --routines </w:t>
-      </w:r>
-      <w:r>
-        <w:rPr>
-          <w:highlight w:val="cyan"/>
-          <w:lang w:val="en-US"/>
-        </w:rPr>
-        <w:t>crosscuttinganalytics</w:t>
-      </w:r>
-      <w:r>
-        <w:rPr>
-          <w:lang w:val="en-US"/>
-        </w:rPr>
-        <w:t xml:space="preserve"> &gt; </w:t>
-      </w:r>
-      <w:r>
-        <w:rPr>
-          <w:highlight w:val="magenta"/>
-          <w:lang w:val="en-US"/>
-        </w:rPr>
-        <w:t>db.sql</w:t>
-      </w:r>
-    </w:p>
-    <w:p>
-      <w:pPr>
-        <w:pStyle w:val="NoSpacing"/>
-        <w:tabs>
-          <w:tab w:val="clear" w:pos="720"/>
-          <w:tab w:val="left" w:pos="2560" w:leader="none"/>
-        </w:tabs>
-        <w:rPr>
-          <w:lang w:val="en-US"/>
-        </w:rPr>
-      </w:pPr>
-      <w:r>
-        <w:rPr>
-          <w:lang w:val="en-US"/>
-        </w:rPr>
-      </w:r>
-      <w:bookmarkStart w:id="4" w:name="_GoBack"/>
-      <w:bookmarkStart w:id="5" w:name="_GoBack"/>
-      <w:bookmarkEnd w:id="5"/>
-    </w:p>
-    <w:p>
-      <w:pPr>
-        <w:pStyle w:val="2"/>
-        <w:rPr/>
-      </w:pPr>
-      <w:bookmarkStart w:id="6" w:name="_Toc478370568"/>
-      <w:r>
-        <w:rPr/>
-        <w:t>Посмотреть структуру таблицы</w:t>
-      </w:r>
-      <w:bookmarkEnd w:id="6"/>
-    </w:p>
-    <w:p>
-      <w:pPr>
-        <w:pStyle w:val="Normal"/>
-        <w:rPr/>
-      </w:pPr>
-      <w:r>
-        <w:rPr/>
-        <w:t>Обязательно в конце надо поставить ;</w:t>
-      </w:r>
-    </w:p>
-    <w:p>
-      <w:pPr>
-        <w:pStyle w:val="NoSpacing"/>
-        <w:tabs>
-          <w:tab w:val="clear" w:pos="720"/>
-          <w:tab w:val="left" w:pos="2560" w:leader="none"/>
-        </w:tabs>
-        <w:rPr/>
-      </w:pPr>
-      <w:r>
-        <w:rPr/>
-      </w:r>
-    </w:p>
-    <w:p>
-      <w:pPr>
-        <w:pStyle w:val="NoSpacing"/>
-        <w:rPr>
-          <w:b/>
-          <w:b/>
-          <w:bCs/>
-        </w:rPr>
-      </w:pPr>
-      <w:r>
-        <w:rPr>
-          <w:b/>
-          <w:bCs/>
-          <w:lang w:val="en-US" w:eastAsia="ru-RU"/>
-        </w:rPr>
-        <w:t>describe name_table;</w:t>
-      </w:r>
-    </w:p>
-    <w:p>
-      <w:pPr>
-        <w:pStyle w:val="NoSpacing"/>
-        <w:tabs>
-          <w:tab w:val="clear" w:pos="720"/>
-          <w:tab w:val="left" w:pos="2560" w:leader="none"/>
-        </w:tabs>
-        <w:rPr>
-          <w:b/>
-          <w:b/>
-          <w:bCs/>
-          <w:lang w:val="en-US"/>
-        </w:rPr>
-      </w:pPr>
-      <w:r>
-        <w:rPr>
-          <w:b/>
-          <w:bCs/>
-          <w:lang w:val="en-US"/>
-        </w:rPr>
-      </w:r>
-    </w:p>
-    <w:p>
-      <w:pPr>
-        <w:pStyle w:val="2"/>
-        <w:rPr/>
-      </w:pPr>
-      <w:r>
-        <w:rPr/>
-        <w:t>Создать бд</w:t>
-      </w:r>
-    </w:p>
-    <w:p>
-      <w:pPr>
-        <w:pStyle w:val="Normal"/>
         <w:rPr>
           <w:rFonts w:ascii="Calibri" w:hAnsi="Calibri" w:eastAsia="Calibri" w:cs="" w:asciiTheme="minorHAnsi" w:cstheme="minorBidi" w:eastAsiaTheme="minorHAnsi" w:hAnsiTheme="minorHAnsi"/>
           <w:b w:val="false"/>
@@ -703,7 +1862,22 @@
       </w:pPr>
       <w:r>
         <w:rPr>
-          <w:rFonts w:eastAsia="Calibri" w:cs="" w:cstheme="minorBidi" w:eastAsiaTheme="minorHAnsi"/>
+          <w:b/>
+          <w:bCs/>
+        </w:rPr>
+        <w:t>CREATE DATABASE</w:t>
+      </w:r>
+      <w:r>
+        <w:rPr/>
+        <w:t xml:space="preserve"> nameBD;</w:t>
+      </w:r>
+    </w:p>
+    <w:p>
+      <w:pPr>
+        <w:pStyle w:val="NoSpacing"/>
+        <w:rPr>
+          <w:rFonts w:ascii="Calibri" w:hAnsi="Calibri" w:eastAsia="Calibri" w:cs="" w:asciiTheme="minorHAnsi" w:cstheme="minorBidi" w:eastAsiaTheme="minorHAnsi" w:hAnsiTheme="minorHAnsi"/>
+          <w:b w:val="false"/>
           <w:b w:val="false"/>
           <w:bCs w:val="false"/>
           <w:color w:val="auto"/>
@@ -712,12 +1886,14 @@
           <w:szCs w:val="22"/>
           <w:lang w:val="ru-RU" w:eastAsia="en-US" w:bidi="ar-SA"/>
         </w:rPr>
-        <w:t>CREATE DATABASE clari_dev_18_04_22;</w:t>
-      </w:r>
-    </w:p>
-    <w:p>
-      <w:pPr>
-        <w:pStyle w:val="Normal"/>
+      </w:pPr>
+      <w:r>
+        <w:rPr/>
+      </w:r>
+    </w:p>
+    <w:p>
+      <w:pPr>
+        <w:pStyle w:val="NoSpacing"/>
         <w:rPr>
           <w:rFonts w:ascii="Calibri" w:hAnsi="Calibri" w:eastAsia="Calibri" w:cs="" w:asciiTheme="minorHAnsi" w:cstheme="minorBidi" w:eastAsiaTheme="minorHAnsi" w:hAnsiTheme="minorHAnsi"/>
           <w:b w:val="false"/>
@@ -732,7 +1908,7 @@
       </w:pPr>
       <w:r>
         <w:rPr>
-          <w:rFonts w:eastAsia="Calibri" w:cs="" w:cstheme="minorBidi" w:eastAsiaTheme="minorHAnsi"/>
+          <w:rFonts w:eastAsia="Calibri" w:cs="" w:ascii="Calibri" w:hAnsi="Calibri" w:asciiTheme="minorHAnsi" w:cstheme="minorBidi" w:eastAsiaTheme="minorHAnsi" w:hAnsiTheme="minorHAnsi"/>
           <w:b w:val="false"/>
           <w:bCs w:val="false"/>
           <w:color w:val="auto"/>
@@ -741,38 +1917,196 @@
           <w:szCs w:val="22"/>
           <w:lang w:val="ru-RU" w:eastAsia="en-US" w:bidi="ar-SA"/>
         </w:rPr>
+        <w:t>Просмотреть список всех БД</w:t>
+      </w:r>
+    </w:p>
+    <w:p>
+      <w:pPr>
+        <w:pStyle w:val="NoSpacing"/>
+        <w:rPr>
+          <w:rFonts w:ascii="Calibri" w:hAnsi="Calibri" w:eastAsia="Calibri" w:cs="" w:asciiTheme="minorHAnsi" w:cstheme="minorBidi" w:eastAsiaTheme="minorHAnsi" w:hAnsiTheme="minorHAnsi"/>
+          <w:b w:val="false"/>
+          <w:b w:val="false"/>
+          <w:bCs w:val="false"/>
+          <w:color w:val="auto"/>
+          <w:kern w:val="0"/>
+          <w:sz w:val="22"/>
+          <w:szCs w:val="22"/>
+          <w:lang w:val="ru-RU" w:eastAsia="en-US" w:bidi="ar-SA"/>
+        </w:rPr>
+      </w:pPr>
+      <w:r>
+        <w:rPr/>
+      </w:r>
+    </w:p>
+    <w:p>
+      <w:pPr>
+        <w:pStyle w:val="NoSpacing"/>
+        <w:rPr>
+          <w:b w:val="false"/>
+          <w:b w:val="false"/>
+          <w:bCs w:val="false"/>
+          <w:i w:val="false"/>
+          <w:i w:val="false"/>
+          <w:iCs w:val="false"/>
+        </w:rPr>
+      </w:pPr>
+      <w:r>
+        <w:rPr>
+          <w:b/>
+          <w:bCs/>
+          <w:i w:val="false"/>
+          <w:iCs w:val="false"/>
+          <w:lang w:val="en-US" w:eastAsia="ru-RU"/>
+        </w:rPr>
+        <w:t>SHOW</w:t>
+      </w:r>
+      <w:r>
+        <w:rPr>
+          <w:b w:val="false"/>
+          <w:bCs w:val="false"/>
+          <w:i w:val="false"/>
+          <w:iCs w:val="false"/>
+          <w:lang w:val="en-US" w:eastAsia="ru-RU"/>
+        </w:rPr>
+        <w:t xml:space="preserve"> databases</w:t>
+      </w:r>
+      <w:r>
+        <w:rPr>
+          <w:b w:val="false"/>
+          <w:bCs w:val="false"/>
+          <w:i w:val="false"/>
+          <w:iCs w:val="false"/>
+          <w:color w:val="666600"/>
+          <w:lang w:val="en-US" w:eastAsia="ru-RU"/>
+        </w:rPr>
+        <w:t>;</w:t>
+      </w:r>
+    </w:p>
+    <w:p>
+      <w:pPr>
+        <w:pStyle w:val="Normal"/>
+        <w:spacing w:lineRule="auto" w:line="240" w:before="0" w:after="0"/>
+        <w:rPr>
+          <w:color w:val="666600"/>
+          <w:lang w:val="en-US" w:eastAsia="ru-RU"/>
+        </w:rPr>
+      </w:pPr>
+      <w:r>
+        <w:rPr>
+          <w:color w:val="666600"/>
+          <w:lang w:val="en-US" w:eastAsia="ru-RU"/>
+        </w:rPr>
+      </w:r>
+    </w:p>
+    <w:p>
+      <w:pPr>
+        <w:pStyle w:val="Normal"/>
+        <w:spacing w:lineRule="auto" w:line="240" w:before="0" w:after="0"/>
+        <w:rPr>
+          <w:b/>
+          <w:b/>
+          <w:lang w:val="en-US" w:eastAsia="ru-RU"/>
+        </w:rPr>
+      </w:pPr>
+      <w:r>
+        <w:rPr>
+          <w:rFonts w:eastAsia="Calibri" w:cs="" w:cstheme="minorBidi" w:eastAsiaTheme="minorHAnsi"/>
+          <w:b w:val="false"/>
+          <w:bCs/>
+          <w:color w:val="auto"/>
+          <w:kern w:val="0"/>
+          <w:sz w:val="22"/>
+          <w:szCs w:val="22"/>
+          <w:lang w:val="en-US" w:eastAsia="ru-RU" w:bidi="ar-SA"/>
+        </w:rPr>
+        <w:t>Выведет список ВСЕХ таблиц в Базе Данных base_name.</w:t>
+      </w:r>
+    </w:p>
+    <w:p>
+      <w:pPr>
+        <w:pStyle w:val="NoSpacing"/>
+        <w:rPr>
+          <w:rFonts w:ascii="Calibri" w:hAnsi="Calibri" w:eastAsia="Calibri" w:cs="" w:asciiTheme="minorHAnsi" w:cstheme="minorBidi" w:eastAsiaTheme="minorHAnsi" w:hAnsiTheme="minorHAnsi"/>
+          <w:b w:val="false"/>
+          <w:b w:val="false"/>
+          <w:bCs w:val="false"/>
+          <w:color w:val="auto"/>
+          <w:kern w:val="0"/>
+          <w:sz w:val="22"/>
+          <w:szCs w:val="22"/>
+          <w:lang w:val="ru-RU" w:eastAsia="en-US" w:bidi="ar-SA"/>
+        </w:rPr>
+      </w:pPr>
+      <w:r>
+        <w:rPr>
+          <w:rFonts w:eastAsia="Calibri" w:cs="" w:cstheme="minorBidi" w:eastAsiaTheme="minorHAnsi" w:ascii="Calibri" w:hAnsi="Calibri"/>
+          <w:b w:val="false"/>
+          <w:bCs w:val="false"/>
+          <w:color w:val="auto"/>
+          <w:kern w:val="0"/>
+          <w:sz w:val="22"/>
+          <w:szCs w:val="22"/>
+          <w:lang w:val="ru-RU" w:eastAsia="en-US" w:bidi="ar-SA"/>
+        </w:rPr>
+      </w:r>
+    </w:p>
+    <w:p>
+      <w:pPr>
+        <w:pStyle w:val="Style14"/>
+        <w:rPr>
+          <w:rFonts w:ascii="Calibri" w:hAnsi="Calibri" w:eastAsia="Calibri" w:cs="" w:asciiTheme="minorHAnsi" w:cstheme="minorBidi" w:eastAsiaTheme="minorHAnsi" w:hAnsiTheme="minorHAnsi"/>
+          <w:b w:val="false"/>
+          <w:b w:val="false"/>
+          <w:bCs w:val="false"/>
+          <w:color w:val="auto"/>
+          <w:kern w:val="0"/>
+          <w:sz w:val="22"/>
+          <w:szCs w:val="22"/>
+          <w:lang w:val="ru-RU" w:eastAsia="en-US" w:bidi="ar-SA"/>
+        </w:rPr>
+      </w:pPr>
+      <w:r>
+        <w:rPr/>
         <w:t>Обязательно в конце надо поставить ;</w:t>
       </w:r>
     </w:p>
     <w:p>
       <w:pPr>
         <w:pStyle w:val="2"/>
-        <w:rPr>
-          <w:lang w:val="en-US"/>
-        </w:rPr>
-      </w:pPr>
-      <w:bookmarkStart w:id="7" w:name="_Toc478370569"/>
-      <w:r>
-        <w:rPr/>
-        <w:t>Выйти</w:t>
-      </w:r>
-      <w:r>
-        <w:rPr>
-          <w:lang w:val="en-US"/>
-        </w:rPr>
-        <w:t xml:space="preserve"> </w:t>
-      </w:r>
-      <w:r>
-        <w:rPr/>
-        <w:t>с</w:t>
-      </w:r>
-      <w:r>
-        <w:rPr>
-          <w:lang w:val="en-US"/>
-        </w:rPr>
-        <w:t xml:space="preserve"> MySql</w:t>
-      </w:r>
-      <w:bookmarkEnd w:id="7"/>
+        <w:rPr/>
+      </w:pPr>
+      <w:bookmarkStart w:id="3" w:name="_Toc478370567"/>
+      <w:r>
+        <w:rPr/>
+        <w:t>Импорт БД</w:t>
+      </w:r>
+      <w:bookmarkEnd w:id="3"/>
+    </w:p>
+    <w:p>
+      <w:pPr>
+        <w:pStyle w:val="Style14"/>
+        <w:rPr/>
+      </w:pPr>
+      <w:r>
+        <w:rPr/>
+        <w:t>Важно указать точный путь где лежит источник</w:t>
+      </w:r>
+    </w:p>
+    <w:p>
+      <w:pPr>
+        <w:pStyle w:val="NoSpacing"/>
+        <w:rPr>
+          <w:sz w:val="24"/>
+          <w:szCs w:val="24"/>
+        </w:rPr>
+      </w:pPr>
+      <w:r>
+        <w:rPr>
+          <w:sz w:val="24"/>
+          <w:szCs w:val="24"/>
+        </w:rPr>
+      </w:r>
     </w:p>
     <w:p>
       <w:pPr>
@@ -782,13 +2116,27 @@
           <w:tab w:val="left" w:pos="2560" w:leader="none"/>
         </w:tabs>
         <w:rPr>
+          <w:sz w:val="24"/>
+          <w:szCs w:val="24"/>
+        </w:rPr>
+      </w:pPr>
+      <w:r>
+        <w:rPr>
+          <w:b/>
+          <w:bCs/>
+          <w:sz w:val="24"/>
+          <w:szCs w:val="24"/>
           <w:lang w:val="en-US"/>
         </w:rPr>
-      </w:pPr>
-      <w:r>
-        <w:rPr>
+        <w:t>source</w:t>
+      </w:r>
+      <w:r>
+        <w:rPr>
+          <w:sz w:val="24"/>
+          <w:szCs w:val="24"/>
           <w:lang w:val="en-US"/>
         </w:rPr>
+        <w:t xml:space="preserve"> db_name.sql</w:t>
       </w:r>
     </w:p>
     <w:p>
@@ -799,20 +2147,418 @@
           <w:tab w:val="left" w:pos="2560" w:leader="none"/>
         </w:tabs>
         <w:rPr>
+          <w:sz w:val="24"/>
+          <w:szCs w:val="24"/>
+        </w:rPr>
+      </w:pPr>
+      <w:r>
+        <w:rPr>
+          <w:b/>
+          <w:bCs/>
+          <w:sz w:val="24"/>
+          <w:szCs w:val="24"/>
           <w:lang w:val="en-US"/>
         </w:rPr>
-      </w:pPr>
-      <w:r>
-        <w:rPr>
-          <w:rFonts w:eastAsia="Calibri" w:cs="" w:ascii="Calibri" w:hAnsi="Calibri" w:asciiTheme="minorHAnsi" w:cstheme="minorBidi" w:eastAsiaTheme="minorHAnsi" w:hAnsiTheme="minorHAnsi"/>
+        <w:t>source</w:t>
+      </w:r>
+      <w:r>
+        <w:rPr>
+          <w:sz w:val="24"/>
+          <w:szCs w:val="24"/>
+          <w:lang w:val="en-US"/>
+        </w:rPr>
+        <w:t xml:space="preserve"> opros_list2.sql</w:t>
+      </w:r>
+    </w:p>
+    <w:p>
+      <w:pPr>
+        <w:pStyle w:val="NoSpacing"/>
+        <w:tabs>
+          <w:tab w:val="clear" w:pos="720"/>
+          <w:tab w:val="left" w:pos="2560" w:leader="none"/>
+        </w:tabs>
+        <w:rPr>
+          <w:lang w:val="en-US"/>
+        </w:rPr>
+      </w:pPr>
+      <w:r>
+        <w:rPr>
+          <w:lang w:val="en-US"/>
+        </w:rPr>
+      </w:r>
+    </w:p>
+    <w:p>
+      <w:pPr>
+        <w:pStyle w:val="2"/>
+        <w:rPr/>
+      </w:pPr>
+      <w:r>
+        <w:rPr/>
+        <w:t>Выгрузить из БД</w:t>
+      </w:r>
+    </w:p>
+    <w:p>
+      <w:pPr>
+        <w:pStyle w:val="NoSpacing"/>
+        <w:tabs>
+          <w:tab w:val="clear" w:pos="720"/>
+          <w:tab w:val="left" w:pos="2560" w:leader="none"/>
+        </w:tabs>
+        <w:rPr/>
+      </w:pPr>
+      <w:r>
+        <w:rPr/>
+      </w:r>
+    </w:p>
+    <w:p>
+      <w:pPr>
+        <w:pStyle w:val="NoSpacing"/>
+        <w:tabs>
+          <w:tab w:val="clear" w:pos="720"/>
+          <w:tab w:val="left" w:pos="2560" w:leader="none"/>
+        </w:tabs>
+        <w:rPr/>
+      </w:pPr>
+      <w:r>
+        <w:rPr>
+          <w:highlight w:val="yellow"/>
+          <w:lang w:val="en-US"/>
+        </w:rPr>
+        <w:t>username</w:t>
+      </w:r>
+      <w:r>
+        <w:rPr/>
+        <w:t xml:space="preserve"> – имя пользователя БД</w:t>
+      </w:r>
+    </w:p>
+    <w:p>
+      <w:pPr>
+        <w:pStyle w:val="NoSpacing"/>
+        <w:tabs>
+          <w:tab w:val="clear" w:pos="720"/>
+          <w:tab w:val="left" w:pos="2560" w:leader="none"/>
+        </w:tabs>
+        <w:rPr/>
+      </w:pPr>
+      <w:r>
+        <w:rPr>
+          <w:highlight w:val="green"/>
+          <w:lang w:val="en-US"/>
+        </w:rPr>
+        <w:t>password</w:t>
+      </w:r>
+      <w:r>
+        <w:rPr/>
+        <w:t xml:space="preserve"> – пароль к БД</w:t>
+      </w:r>
+    </w:p>
+    <w:p>
+      <w:pPr>
+        <w:pStyle w:val="NoSpacing"/>
+        <w:tabs>
+          <w:tab w:val="clear" w:pos="720"/>
+          <w:tab w:val="left" w:pos="2560" w:leader="none"/>
+        </w:tabs>
+        <w:rPr/>
+      </w:pPr>
+      <w:r>
+        <w:rPr>
+          <w:highlight w:val="cyan"/>
+          <w:lang w:val="en-US"/>
+        </w:rPr>
+        <w:t>crosscuttinganalytics</w:t>
+      </w:r>
+      <w:r>
+        <w:rPr/>
+        <w:t xml:space="preserve"> – имя БД</w:t>
+      </w:r>
+    </w:p>
+    <w:p>
+      <w:pPr>
+        <w:pStyle w:val="NoSpacing"/>
+        <w:tabs>
+          <w:tab w:val="clear" w:pos="720"/>
+          <w:tab w:val="left" w:pos="2560" w:leader="none"/>
+        </w:tabs>
+        <w:rPr/>
+      </w:pPr>
+      <w:r>
+        <w:rPr>
+          <w:highlight w:val="magenta"/>
+          <w:lang w:val="en-US"/>
+        </w:rPr>
+        <w:t>db</w:t>
+      </w:r>
+      <w:r>
+        <w:rPr>
+          <w:highlight w:val="magenta"/>
+        </w:rPr>
+        <w:t>.</w:t>
+      </w:r>
+      <w:r>
+        <w:rPr>
+          <w:highlight w:val="magenta"/>
+          <w:lang w:val="en-US"/>
+        </w:rPr>
+        <w:t>sql</w:t>
+      </w:r>
+      <w:r>
+        <w:rPr/>
+        <w:t xml:space="preserve"> – файл в который импортировать</w:t>
+      </w:r>
+    </w:p>
+    <w:p>
+      <w:pPr>
+        <w:pStyle w:val="NoSpacing"/>
+        <w:tabs>
+          <w:tab w:val="clear" w:pos="720"/>
+          <w:tab w:val="left" w:pos="2560" w:leader="none"/>
+        </w:tabs>
+        <w:rPr/>
+      </w:pPr>
+      <w:r>
+        <w:rPr/>
+      </w:r>
+    </w:p>
+    <w:p>
+      <w:pPr>
+        <w:pStyle w:val="NoSpacing"/>
+        <w:tabs>
+          <w:tab w:val="clear" w:pos="720"/>
+          <w:tab w:val="left" w:pos="2560" w:leader="none"/>
+        </w:tabs>
+        <w:rPr>
+          <w:lang w:val="en-US"/>
+        </w:rPr>
+      </w:pPr>
+      <w:r>
+        <w:rPr>
+          <w:lang w:val="en-US"/>
+        </w:rPr>
+        <w:t>mysqldump -u</w:t>
+      </w:r>
+      <w:r>
+        <w:rPr>
+          <w:highlight w:val="yellow"/>
+          <w:lang w:val="en-US"/>
+        </w:rPr>
+        <w:t>username</w:t>
+      </w:r>
+      <w:r>
+        <w:rPr>
+          <w:lang w:val="en-US"/>
+        </w:rPr>
+        <w:t xml:space="preserve"> -p</w:t>
+      </w:r>
+      <w:r>
+        <w:rPr>
+          <w:highlight w:val="green"/>
+          <w:lang w:val="en-US"/>
+        </w:rPr>
+        <w:t>password</w:t>
+      </w:r>
+      <w:r>
+        <w:rPr>
+          <w:lang w:val="en-US"/>
+        </w:rPr>
+        <w:t xml:space="preserve"> --routines </w:t>
+      </w:r>
+      <w:r>
+        <w:rPr>
+          <w:highlight w:val="cyan"/>
+          <w:lang w:val="en-US"/>
+        </w:rPr>
+        <w:t>crosscuttinganalytics</w:t>
+      </w:r>
+      <w:r>
+        <w:rPr>
+          <w:lang w:val="en-US"/>
+        </w:rPr>
+        <w:t xml:space="preserve"> &gt; </w:t>
+      </w:r>
+      <w:r>
+        <w:rPr>
+          <w:highlight w:val="magenta"/>
+          <w:lang w:val="en-US"/>
+        </w:rPr>
+        <w:t>db.sql</w:t>
+      </w:r>
+    </w:p>
+    <w:p>
+      <w:pPr>
+        <w:pStyle w:val="NoSpacing"/>
+        <w:tabs>
+          <w:tab w:val="clear" w:pos="720"/>
+          <w:tab w:val="left" w:pos="2560" w:leader="none"/>
+        </w:tabs>
+        <w:rPr>
+          <w:lang w:val="en-US"/>
+        </w:rPr>
+      </w:pPr>
+      <w:r>
+        <w:rPr>
+          <w:lang w:val="en-US"/>
+        </w:rPr>
+      </w:r>
+      <w:bookmarkStart w:id="4" w:name="_GoBack"/>
+      <w:bookmarkStart w:id="5" w:name="_GoBack"/>
+      <w:bookmarkEnd w:id="5"/>
+    </w:p>
+    <w:p>
+      <w:pPr>
+        <w:pStyle w:val="2"/>
+        <w:rPr/>
+      </w:pPr>
+      <w:bookmarkStart w:id="6" w:name="_Toc478370568"/>
+      <w:r>
+        <w:rPr/>
+        <w:t>Посмотреть структуру таблицы</w:t>
+      </w:r>
+      <w:bookmarkEnd w:id="6"/>
+    </w:p>
+    <w:p>
+      <w:pPr>
+        <w:pStyle w:val="Normal"/>
+        <w:rPr/>
+      </w:pPr>
+      <w:r>
+        <w:rPr/>
+        <w:t>Обязательно в конце надо поставить ;</w:t>
+      </w:r>
+    </w:p>
+    <w:p>
+      <w:pPr>
+        <w:pStyle w:val="NoSpacing"/>
+        <w:tabs>
+          <w:tab w:val="clear" w:pos="720"/>
+          <w:tab w:val="left" w:pos="2560" w:leader="none"/>
+        </w:tabs>
+        <w:rPr/>
+      </w:pPr>
+      <w:r>
+        <w:rPr/>
+      </w:r>
+    </w:p>
+    <w:p>
+      <w:pPr>
+        <w:pStyle w:val="NoSpacing"/>
+        <w:rPr>
+          <w:b/>
+          <w:b/>
+          <w:bCs/>
+        </w:rPr>
+      </w:pPr>
+      <w:r>
+        <w:rPr>
+          <w:b/>
+          <w:bCs/>
+          <w:lang w:val="en-US" w:eastAsia="ru-RU"/>
+        </w:rPr>
+        <w:t>describe name_table;</w:t>
+      </w:r>
+    </w:p>
+    <w:p>
+      <w:pPr>
+        <w:pStyle w:val="NoSpacing"/>
+        <w:tabs>
+          <w:tab w:val="clear" w:pos="720"/>
+          <w:tab w:val="left" w:pos="2560" w:leader="none"/>
+        </w:tabs>
+        <w:rPr>
+          <w:b/>
+          <w:b/>
+          <w:bCs/>
+          <w:lang w:val="en-US"/>
+        </w:rPr>
+      </w:pPr>
+      <w:r>
+        <w:rPr>
+          <w:b/>
+          <w:bCs/>
+          <w:lang w:val="en-US"/>
+        </w:rPr>
+      </w:r>
+    </w:p>
+    <w:p>
+      <w:pPr>
+        <w:pStyle w:val="2"/>
+        <w:rPr>
+          <w:rFonts w:ascii="Calibri" w:hAnsi="Calibri" w:eastAsia="Calibri" w:cs="" w:asciiTheme="minorHAnsi" w:cstheme="minorBidi" w:eastAsiaTheme="minorHAnsi" w:hAnsiTheme="minorHAnsi"/>
+          <w:b w:val="false"/>
           <w:b w:val="false"/>
           <w:bCs w:val="false"/>
           <w:color w:val="auto"/>
           <w:kern w:val="0"/>
           <w:sz w:val="22"/>
           <w:szCs w:val="22"/>
-          <w:lang w:val="en-US" w:eastAsia="en-US" w:bidi="ar-SA"/>
-        </w:rPr>
+          <w:lang w:val="ru-RU" w:eastAsia="en-US" w:bidi="ar-SA"/>
+        </w:rPr>
+      </w:pPr>
+      <w:r>
+        <w:rPr>
+          <w:rFonts w:eastAsia="Calibri" w:cs="" w:cstheme="minorBidi" w:eastAsiaTheme="minorHAnsi"/>
+          <w:b w:val="false"/>
+          <w:bCs w:val="false"/>
+          <w:color w:val="auto"/>
+          <w:kern w:val="0"/>
+          <w:sz w:val="22"/>
+          <w:szCs w:val="22"/>
+          <w:lang w:val="ru-RU" w:eastAsia="en-US" w:bidi="ar-SA"/>
+        </w:rPr>
+      </w:r>
+    </w:p>
+    <w:p>
+      <w:pPr>
+        <w:pStyle w:val="2"/>
+        <w:rPr>
+          <w:lang w:val="en-US"/>
+        </w:rPr>
+      </w:pPr>
+      <w:bookmarkStart w:id="7" w:name="_Toc478370569"/>
+      <w:r>
+        <w:rPr/>
+        <w:t>Выйти</w:t>
+      </w:r>
+      <w:r>
+        <w:rPr>
+          <w:lang w:val="en-US"/>
+        </w:rPr>
+        <w:t xml:space="preserve"> </w:t>
+      </w:r>
+      <w:r>
+        <w:rPr/>
+        <w:t>с</w:t>
+      </w:r>
+      <w:r>
+        <w:rPr>
+          <w:lang w:val="en-US"/>
+        </w:rPr>
+        <w:t xml:space="preserve"> MySql</w:t>
+      </w:r>
+      <w:bookmarkEnd w:id="7"/>
+    </w:p>
+    <w:p>
+      <w:pPr>
+        <w:pStyle w:val="NoSpacing"/>
+        <w:rPr>
+          <w:lang w:val="en-US"/>
+        </w:rPr>
+      </w:pPr>
+      <w:r>
+        <w:rPr>
+          <w:lang w:val="en-US"/>
+        </w:rPr>
+      </w:r>
+    </w:p>
+    <w:p>
+      <w:pPr>
+        <w:pStyle w:val="NoSpacing"/>
+        <w:rPr>
+          <w:lang w:val="en-US"/>
+        </w:rPr>
+      </w:pPr>
+      <w:r>
+        <w:rPr/>
         <w:t>\q</w:t>
       </w:r>
       <w:r>
@@ -875,70 +2621,6 @@
           <w:b/>
           <w:b/>
           <w:bCs/>
-        </w:rPr>
-      </w:pPr>
-      <w:r>
-        <w:rPr>
-          <w:b/>
-          <w:bCs/>
-          <w:i/>
-          <w:lang w:val="en-US" w:eastAsia="ru-RU"/>
-        </w:rPr>
-        <w:t>SHOW databases</w:t>
-      </w:r>
-      <w:r>
-        <w:rPr>
-          <w:b/>
-          <w:bCs/>
-          <w:i/>
-          <w:color w:val="666600"/>
-          <w:lang w:val="en-US" w:eastAsia="ru-RU"/>
-        </w:rPr>
-        <w:t>;</w:t>
-      </w:r>
-    </w:p>
-    <w:p>
-      <w:pPr>
-        <w:pStyle w:val="Normal"/>
-        <w:spacing w:lineRule="auto" w:line="240" w:before="0" w:after="0"/>
-        <w:rPr>
-          <w:color w:val="666600"/>
-          <w:lang w:val="en-US" w:eastAsia="ru-RU"/>
-        </w:rPr>
-      </w:pPr>
-      <w:r>
-        <w:rPr>
-          <w:color w:val="666600"/>
-          <w:lang w:val="en-US" w:eastAsia="ru-RU"/>
-        </w:rPr>
-      </w:r>
-    </w:p>
-    <w:p>
-      <w:pPr>
-        <w:pStyle w:val="Normal"/>
-        <w:spacing w:lineRule="auto" w:line="240" w:before="0" w:after="0"/>
-        <w:rPr>
-          <w:b/>
-          <w:b/>
-          <w:lang w:val="en-US" w:eastAsia="ru-RU"/>
-        </w:rPr>
-      </w:pPr>
-      <w:r>
-        <w:rPr>
-          <w:bCs/>
-          <w:lang w:val="en-US" w:eastAsia="ru-RU"/>
-        </w:rPr>
-        <w:t>Выведет список ВСЕХ таблиц в Базе Данных base_name.</w:t>
-      </w:r>
-    </w:p>
-    <w:p>
-      <w:pPr>
-        <w:pStyle w:val="Normal"/>
-        <w:spacing w:lineRule="auto" w:line="240" w:before="0" w:after="0"/>
-        <w:rPr>
-          <w:b/>
-          <w:b/>
-          <w:lang w:val="en-US" w:eastAsia="ru-RU"/>
         </w:rPr>
       </w:pPr>
       <w:r>
@@ -4820,7 +6502,7 @@
     </w:p>
     <w:p>
       <w:pPr>
-        <w:pStyle w:val="Style13"/>
+        <w:pStyle w:val="Style14"/>
         <w:widowControl/>
         <w:ind w:left="0" w:right="0" w:hanging="0"/>
         <w:rPr>
@@ -4851,7 +6533,7 @@
     </w:p>
     <w:p>
       <w:pPr>
-        <w:pStyle w:val="Style13"/>
+        <w:pStyle w:val="Style14"/>
         <w:widowControl/>
         <w:ind w:left="0" w:right="0" w:hanging="0"/>
         <w:rPr>
@@ -4988,7 +6670,7 @@
     </w:p>
     <w:p>
       <w:pPr>
-        <w:pStyle w:val="Style13"/>
+        <w:pStyle w:val="Style14"/>
         <w:widowControl/>
         <w:ind w:left="0" w:right="0" w:hanging="0"/>
         <w:rPr>
@@ -5008,7 +6690,7 @@
     </w:p>
     <w:p>
       <w:pPr>
-        <w:pStyle w:val="Style13"/>
+        <w:pStyle w:val="Style14"/>
         <w:widowControl/>
         <w:ind w:left="0" w:right="0" w:hanging="0"/>
         <w:rPr>
@@ -5035,7 +6717,7 @@
     </w:p>
     <w:p>
       <w:pPr>
-        <w:pStyle w:val="Style13"/>
+        <w:pStyle w:val="Style14"/>
         <w:widowControl/>
         <w:ind w:left="0" w:right="0" w:hanging="0"/>
         <w:rPr>
@@ -5062,7 +6744,7 @@
     </w:p>
     <w:p>
       <w:pPr>
-        <w:pStyle w:val="Style13"/>
+        <w:pStyle w:val="Style14"/>
         <w:widowControl/>
         <w:ind w:left="0" w:right="0" w:hanging="0"/>
         <w:rPr>
@@ -5082,7 +6764,7 @@
     </w:p>
     <w:p>
       <w:pPr>
-        <w:pStyle w:val="Style13"/>
+        <w:pStyle w:val="Style14"/>
         <w:widowControl/>
         <w:ind w:left="0" w:right="0" w:hanging="0"/>
         <w:rPr>
@@ -5117,7 +6799,7 @@
     </w:p>
     <w:p>
       <w:pPr>
-        <w:pStyle w:val="Style13"/>
+        <w:pStyle w:val="Style14"/>
         <w:widowControl/>
         <w:ind w:left="0" w:right="0" w:hanging="0"/>
         <w:rPr>
@@ -5234,7 +6916,7 @@
     </w:p>
     <w:p>
       <w:pPr>
-        <w:pStyle w:val="Style13"/>
+        <w:pStyle w:val="Style14"/>
         <w:widowControl/>
         <w:ind w:left="0" w:right="0" w:hanging="0"/>
         <w:rPr>
@@ -5265,7 +6947,7 @@
     </w:p>
     <w:p>
       <w:pPr>
-        <w:pStyle w:val="Style13"/>
+        <w:pStyle w:val="Style14"/>
         <w:widowControl/>
         <w:ind w:left="0" w:right="0" w:hanging="0"/>
         <w:rPr>
@@ -5299,7 +6981,7 @@
     </w:p>
     <w:p>
       <w:pPr>
-        <w:pStyle w:val="Style13"/>
+        <w:pStyle w:val="Style14"/>
         <w:widowControl/>
         <w:ind w:left="0" w:right="0" w:hanging="0"/>
         <w:rPr>
@@ -5331,7 +7013,7 @@
     </w:p>
     <w:p>
       <w:pPr>
-        <w:pStyle w:val="Style13"/>
+        <w:pStyle w:val="Style14"/>
         <w:widowControl/>
         <w:ind w:left="0" w:right="0" w:hanging="0"/>
         <w:rPr>
@@ -5362,7 +7044,7 @@
     </w:p>
     <w:p>
       <w:pPr>
-        <w:pStyle w:val="Style13"/>
+        <w:pStyle w:val="Style14"/>
         <w:widowControl/>
         <w:ind w:left="0" w:right="0" w:hanging="0"/>
         <w:rPr>
@@ -5396,7 +7078,7 @@
     </w:p>
     <w:p>
       <w:pPr>
-        <w:pStyle w:val="Style13"/>
+        <w:pStyle w:val="Style14"/>
         <w:widowControl/>
         <w:ind w:left="0" w:right="0" w:hanging="0"/>
         <w:rPr>
@@ -5852,7 +7534,7 @@
     </w:p>
     <w:p>
       <w:pPr>
-        <w:pStyle w:val="Style13"/>
+        <w:pStyle w:val="Style14"/>
         <w:rPr/>
       </w:pPr>
       <w:r>
@@ -5862,16 +7544,16 @@
     </w:p>
     <w:p>
       <w:pPr>
-        <w:pStyle w:val="Style13"/>
-        <w:rPr/>
-      </w:pPr>
-      <w:r>
-        <w:rPr/>
-      </w:r>
-    </w:p>
-    <w:p>
-      <w:pPr>
-        <w:pStyle w:val="Style13"/>
+        <w:pStyle w:val="Style14"/>
+        <w:rPr/>
+      </w:pPr>
+      <w:r>
+        <w:rPr/>
+      </w:r>
+    </w:p>
+    <w:p>
+      <w:pPr>
+        <w:pStyle w:val="Style14"/>
         <w:rPr>
           <w:i/>
           <w:i/>
@@ -5914,7 +7596,7 @@
     </w:p>
     <w:p>
       <w:pPr>
-        <w:pStyle w:val="Style17"/>
+        <w:pStyle w:val="Style18"/>
         <w:spacing w:lineRule="auto" w:line="240" w:before="0" w:after="0"/>
         <w:rPr/>
       </w:pPr>
@@ -6197,7 +7879,7 @@
     </w:p>
     <w:p>
       <w:pPr>
-        <w:pStyle w:val="Style17"/>
+        <w:pStyle w:val="Style18"/>
         <w:spacing w:before="0" w:after="0"/>
         <w:rPr/>
       </w:pPr>
@@ -6270,7 +7952,7 @@
     </w:p>
     <w:p>
       <w:pPr>
-        <w:pStyle w:val="Style17"/>
+        <w:pStyle w:val="Style18"/>
         <w:spacing w:lineRule="auto" w:line="240" w:before="0" w:after="0"/>
         <w:rPr/>
       </w:pPr>
@@ -7381,17 +9063,17 @@
     </w:pPr>
     <w:rPr>
       <w:rFonts w:eastAsia="" w:cs="" w:cstheme="majorBidi" w:eastAsiaTheme="majorEastAsia"/>
-      <w:b/>
+      <w:b w:val="false"/>
       <w:bCs/>
       <w:color w:val="4F81BD" w:themeColor="accent1"/>
-      <w:sz w:val="24"/>
+      <w:sz w:val="28"/>
       <w:szCs w:val="26"/>
     </w:rPr>
   </w:style>
   <w:style w:type="paragraph" w:styleId="3">
     <w:name w:val="Heading 3"/>
-    <w:basedOn w:val="Style12"/>
-    <w:next w:val="Style13"/>
+    <w:basedOn w:val="Style13"/>
+    <w:next w:val="Style14"/>
     <w:qFormat/>
     <w:pPr>
       <w:numPr>
@@ -7402,16 +9084,17 @@
       <w:outlineLvl w:val="2"/>
     </w:pPr>
     <w:rPr>
-      <w:b/>
+      <w:b w:val="false"/>
       <w:bCs/>
+      <w:i/>
       <w:sz w:val="28"/>
       <w:szCs w:val="28"/>
     </w:rPr>
   </w:style>
   <w:style w:type="paragraph" w:styleId="4">
     <w:name w:val="Heading 4"/>
-    <w:basedOn w:val="Style12"/>
-    <w:next w:val="Style13"/>
+    <w:basedOn w:val="Style13"/>
+    <w:next w:val="Style14"/>
     <w:qFormat/>
     <w:pPr>
       <w:numPr>
@@ -7556,10 +9239,17 @@
       <w:rFonts w:ascii="Liberation Mono" w:hAnsi="Liberation Mono" w:eastAsia="Liberation Mono" w:cs="Liberation Mono"/>
     </w:rPr>
   </w:style>
-  <w:style w:type="paragraph" w:styleId="Style12">
+  <w:style w:type="character" w:styleId="Style12">
+    <w:name w:val="Интернет-ссылка"/>
+    <w:rPr>
+      <w:color w:val="000080"/>
+      <w:u w:val="single"/>
+    </w:rPr>
+  </w:style>
+  <w:style w:type="paragraph" w:styleId="Style13">
     <w:name w:val="Заголовок"/>
     <w:basedOn w:val="Normal"/>
-    <w:next w:val="Style13"/>
+    <w:next w:val="Style14"/>
     <w:qFormat/>
     <w:pPr>
       <w:keepNext w:val="true"/>
@@ -7571,7 +9261,7 @@
       <w:szCs w:val="28"/>
     </w:rPr>
   </w:style>
-  <w:style w:type="paragraph" w:styleId="Style13">
+  <w:style w:type="paragraph" w:styleId="Style14">
     <w:name w:val="Body Text"/>
     <w:basedOn w:val="Normal"/>
     <w:pPr>
@@ -7579,15 +9269,15 @@
     </w:pPr>
     <w:rPr/>
   </w:style>
-  <w:style w:type="paragraph" w:styleId="Style14">
+  <w:style w:type="paragraph" w:styleId="Style15">
     <w:name w:val="List"/>
-    <w:basedOn w:val="Style13"/>
+    <w:basedOn w:val="Style14"/>
     <w:pPr/>
     <w:rPr>
       <w:rFonts w:cs="Lohit Devanagari"/>
     </w:rPr>
   </w:style>
-  <w:style w:type="paragraph" w:styleId="Style15">
+  <w:style w:type="paragraph" w:styleId="Style16">
     <w:name w:val="Caption"/>
     <w:basedOn w:val="Normal"/>
     <w:qFormat/>
@@ -7603,7 +9293,7 @@
       <w:szCs w:val="24"/>
     </w:rPr>
   </w:style>
-  <w:style w:type="paragraph" w:styleId="Style16">
+  <w:style w:type="paragraph" w:styleId="Style17">
     <w:name w:val="Указатель"/>
     <w:basedOn w:val="Normal"/>
     <w:qFormat/>
@@ -7697,12 +9387,12 @@
       <w:rFonts w:ascii="Courier New" w:hAnsi="Courier New" w:eastAsia="Calibri" w:cs=""/>
       <w:color w:val="262626" w:themeColor="text1" w:themeTint="d9"/>
       <w:kern w:val="0"/>
-      <w:sz w:val="16"/>
+      <w:sz w:val="24"/>
       <w:szCs w:val="22"/>
       <w:lang w:val="ru-RU" w:eastAsia="en-US" w:bidi="ar-SA"/>
     </w:rPr>
   </w:style>
-  <w:style w:type="paragraph" w:styleId="Style17">
+  <w:style w:type="paragraph" w:styleId="Style18">
     <w:name w:val="Текст в заданном формате"/>
     <w:basedOn w:val="Normal"/>
     <w:qFormat/>

</xml_diff>

<commit_message>
add information about vagrant
</commit_message>
<xml_diff>
--- a/SQL.docx
+++ b/SQL.docx
@@ -60,6 +60,26 @@
       <w:r>
         <w:rPr/>
         <w:t>general_log = 1</w:t>
+      </w:r>
+    </w:p>
+    <w:p>
+      <w:pPr>
+        <w:pStyle w:val="Style14"/>
+        <w:rPr/>
+      </w:pPr>
+      <w:r>
+        <w:rPr/>
+        <w:t>Конфиг</w:t>
+      </w:r>
+    </w:p>
+    <w:p>
+      <w:pPr>
+        <w:pStyle w:val="NoSpacing"/>
+        <w:rPr/>
+      </w:pPr>
+      <w:r>
+        <w:rPr/>
+        <w:t>/etc/mysql/mysql.conf.d/mysqld.cnf</w:t>
       </w:r>
     </w:p>
     <w:p>
@@ -171,15 +191,7 @@
       </w:pPr>
       <w:r>
         <w:rPr/>
-        <w:t xml:space="preserve">Получить список </w:t>
-      </w:r>
-      <w:r>
-        <w:rPr/>
-        <w:t xml:space="preserve">всех </w:t>
-      </w:r>
-      <w:r>
-        <w:rPr/>
-        <w:t>пользователей</w:t>
+        <w:t>Получить список всех пользователей</w:t>
       </w:r>
     </w:p>
     <w:p>
@@ -398,11 +410,153 @@
     </w:p>
     <w:p>
       <w:pPr>
+        <w:pStyle w:val="NoSpacing"/>
+        <w:rPr>
+          <w:rFonts w:ascii="Courier New" w:hAnsi="Courier New" w:eastAsia="Calibri" w:cs=""/>
+          <w:color w:val="262626" w:themeColor="text1" w:themeTint="d9"/>
+          <w:kern w:val="0"/>
+          <w:sz w:val="24"/>
+          <w:szCs w:val="22"/>
+          <w:lang w:val="ru-RU" w:eastAsia="en-US" w:bidi="ar-SA"/>
+        </w:rPr>
+      </w:pPr>
+      <w:r>
+        <w:rPr>
+          <w:rFonts w:eastAsia="Calibri" w:cs=""/>
+          <w:b/>
+          <w:bCs/>
+          <w:i w:val="false"/>
+          <w:caps w:val="false"/>
+          <w:smallCaps w:val="false"/>
+          <w:color w:val="262626" w:themeColor="text1" w:themeTint="d9"/>
+          <w:spacing w:val="0"/>
+          <w:kern w:val="0"/>
+          <w:sz w:val="24"/>
+          <w:szCs w:val="22"/>
+          <w:lang w:val="ru-RU" w:eastAsia="en-US" w:bidi="ar-SA"/>
+        </w:rPr>
+        <w:t xml:space="preserve">CREATE USER </w:t>
+      </w:r>
+      <w:r>
+        <w:rPr>
+          <w:rFonts w:eastAsia="Calibri" w:cs=""/>
+          <w:b w:val="false"/>
+          <w:bCs w:val="false"/>
+          <w:i w:val="false"/>
+          <w:caps w:val="false"/>
+          <w:smallCaps w:val="false"/>
+          <w:color w:val="262626" w:themeColor="text1" w:themeTint="d9"/>
+          <w:spacing w:val="0"/>
+          <w:kern w:val="0"/>
+          <w:sz w:val="24"/>
+          <w:szCs w:val="22"/>
+          <w:lang w:val="ru-RU" w:eastAsia="en-US" w:bidi="ar-SA"/>
+        </w:rPr>
+        <w:t xml:space="preserve">'vlad'@'%' </w:t>
+      </w:r>
+      <w:r>
+        <w:rPr>
+          <w:rFonts w:eastAsia="Calibri" w:cs=""/>
+          <w:b/>
+          <w:bCs/>
+          <w:i w:val="false"/>
+          <w:caps w:val="false"/>
+          <w:smallCaps w:val="false"/>
+          <w:color w:val="262626" w:themeColor="text1" w:themeTint="d9"/>
+          <w:spacing w:val="0"/>
+          <w:kern w:val="0"/>
+          <w:sz w:val="24"/>
+          <w:szCs w:val="22"/>
+          <w:lang w:val="ru-RU" w:eastAsia="en-US" w:bidi="ar-SA"/>
+        </w:rPr>
+        <w:t xml:space="preserve">IDENTIFIED BY </w:t>
+      </w:r>
+      <w:r>
+        <w:rPr>
+          <w:rFonts w:eastAsia="Calibri" w:cs=""/>
+          <w:b w:val="false"/>
+          <w:bCs w:val="false"/>
+          <w:i w:val="false"/>
+          <w:caps w:val="false"/>
+          <w:smallCaps w:val="false"/>
+          <w:color w:val="262626" w:themeColor="text1" w:themeTint="d9"/>
+          <w:spacing w:val="0"/>
+          <w:kern w:val="0"/>
+          <w:sz w:val="24"/>
+          <w:szCs w:val="22"/>
+          <w:lang w:val="ru-RU" w:eastAsia="en-US" w:bidi="ar-SA"/>
+        </w:rPr>
+        <w:t>"Aa123$asdf"</w:t>
+      </w:r>
+      <w:r>
+        <w:rPr>
+          <w:rFonts w:eastAsia="Calibri" w:cs=""/>
+          <w:b/>
+          <w:bCs/>
+          <w:i w:val="false"/>
+          <w:caps w:val="false"/>
+          <w:smallCaps w:val="false"/>
+          <w:color w:val="262626" w:themeColor="text1" w:themeTint="d9"/>
+          <w:spacing w:val="0"/>
+          <w:kern w:val="0"/>
+          <w:sz w:val="24"/>
+          <w:szCs w:val="22"/>
+          <w:lang w:val="ru-RU" w:eastAsia="en-US" w:bidi="ar-SA"/>
+        </w:rPr>
+        <w:t>;</w:t>
+      </w:r>
+    </w:p>
+    <w:p>
+      <w:pPr>
         <w:pStyle w:val="Style14"/>
-        <w:rPr/>
-      </w:pPr>
-      <w:r>
-        <w:rPr/>
+        <w:rPr>
+          <w:rFonts w:ascii="Courier New" w:hAnsi="Courier New" w:eastAsia="Calibri" w:cs=""/>
+          <w:color w:val="262626" w:themeColor="text1" w:themeTint="d9"/>
+          <w:kern w:val="0"/>
+          <w:sz w:val="24"/>
+          <w:szCs w:val="22"/>
+          <w:lang w:val="ru-RU" w:eastAsia="en-US" w:bidi="ar-SA"/>
+        </w:rPr>
+      </w:pPr>
+      <w:r>
+        <w:rPr>
+          <w:rFonts w:eastAsia="Calibri" w:cs=""/>
+          <w:b w:val="false"/>
+          <w:bCs w:val="false"/>
+          <w:i w:val="false"/>
+          <w:caps w:val="false"/>
+          <w:smallCaps w:val="false"/>
+          <w:color w:val="262626" w:themeColor="text1" w:themeTint="d9"/>
+          <w:spacing w:val="0"/>
+          <w:kern w:val="0"/>
+          <w:sz w:val="24"/>
+          <w:szCs w:val="22"/>
+          <w:lang w:val="ru-RU" w:eastAsia="en-US" w:bidi="ar-SA"/>
+        </w:rPr>
+        <w:t>% - подключение с любого места</w:t>
+      </w:r>
+    </w:p>
+    <w:p>
+      <w:pPr>
+        <w:pStyle w:val="NoSpacing"/>
+        <w:rPr>
+          <w:rFonts w:ascii="Courier New" w:hAnsi="Courier New" w:eastAsia="Calibri" w:cs=""/>
+          <w:color w:val="262626" w:themeColor="text1" w:themeTint="d9"/>
+          <w:kern w:val="0"/>
+          <w:sz w:val="24"/>
+          <w:szCs w:val="22"/>
+          <w:lang w:val="ru-RU" w:eastAsia="en-US" w:bidi="ar-SA"/>
+        </w:rPr>
+      </w:pPr>
+      <w:r>
+        <w:rPr>
+          <w:rFonts w:eastAsia="Calibri" w:cs=""/>
+          <w:color w:val="262626" w:themeColor="text1" w:themeTint="d9"/>
+          <w:kern w:val="0"/>
+          <w:sz w:val="24"/>
+          <w:szCs w:val="22"/>
+          <w:lang w:val="ru-RU" w:eastAsia="en-US" w:bidi="ar-SA"/>
+        </w:rPr>
       </w:r>
     </w:p>
     <w:p>
@@ -448,20 +602,24 @@
           <w:spacing w:val="0"/>
           <w:sz w:val="27"/>
         </w:rPr>
-        <w:t xml:space="preserve"> </w:t>
-      </w:r>
-      <w:r>
+        <w:t xml:space="preserve"> user@localhost;</w:t>
+      </w:r>
+    </w:p>
+    <w:p>
+      <w:pPr>
+        <w:pStyle w:val="Style14"/>
         <w:rPr>
           <w:rFonts w:ascii="IBM Plex Sans;Open Sans;Helvetica;Arial;sans-serif" w:hAnsi="IBM Plex Sans;Open Sans;Helvetica;Arial;sans-serif"/>
           <w:b w:val="false"/>
+          <w:b w:val="false"/>
+          <w:i w:val="false"/>
           <w:i w:val="false"/>
           <w:caps w:val="false"/>
           <w:smallCaps w:val="false"/>
           <w:spacing w:val="0"/>
           <w:sz w:val="27"/>
         </w:rPr>
-        <w:t>user</w:t>
-      </w:r>
+      </w:pPr>
       <w:r>
         <w:rPr>
           <w:rFonts w:ascii="IBM Plex Sans;Open Sans;Helvetica;Arial;sans-serif" w:hAnsi="IBM Plex Sans;Open Sans;Helvetica;Arial;sans-serif"/>
@@ -472,48 +630,6 @@
           <w:spacing w:val="0"/>
           <w:sz w:val="27"/>
         </w:rPr>
-        <w:t>@</w:t>
-      </w:r>
-      <w:r>
-        <w:rPr>
-          <w:rFonts w:ascii="IBM Plex Sans;Open Sans;Helvetica;Arial;sans-serif" w:hAnsi="IBM Plex Sans;Open Sans;Helvetica;Arial;sans-serif"/>
-          <w:b w:val="false"/>
-          <w:i w:val="false"/>
-          <w:caps w:val="false"/>
-          <w:smallCaps w:val="false"/>
-          <w:spacing w:val="0"/>
-          <w:sz w:val="27"/>
-        </w:rPr>
-        <w:t>localhost</w:t>
-      </w:r>
-      <w:r>
-        <w:rPr>
-          <w:rFonts w:ascii="IBM Plex Sans;Open Sans;Helvetica;Arial;sans-serif" w:hAnsi="IBM Plex Sans;Open Sans;Helvetica;Arial;sans-serif"/>
-          <w:b w:val="false"/>
-          <w:i w:val="false"/>
-          <w:caps w:val="false"/>
-          <w:smallCaps w:val="false"/>
-          <w:spacing w:val="0"/>
-          <w:sz w:val="27"/>
-        </w:rPr>
-        <w:t>;</w:t>
-      </w:r>
-    </w:p>
-    <w:p>
-      <w:pPr>
-        <w:pStyle w:val="Style14"/>
-        <w:rPr>
-          <w:rFonts w:ascii="IBM Plex Sans;Open Sans;Helvetica;Arial;sans-serif" w:hAnsi="IBM Plex Sans;Open Sans;Helvetica;Arial;sans-serif"/>
-          <w:b w:val="false"/>
-          <w:i w:val="false"/>
-          <w:caps w:val="false"/>
-          <w:smallCaps w:val="false"/>
-          <w:spacing w:val="0"/>
-          <w:sz w:val="27"/>
-        </w:rPr>
-      </w:pPr>
-      <w:r>
-        <w:rPr/>
       </w:r>
     </w:p>
     <w:p>
@@ -548,31 +664,7 @@
       </w:pPr>
       <w:r>
         <w:rPr/>
-        <w:t xml:space="preserve">SET PASSWORD FOR </w:t>
-      </w:r>
-      <w:r>
-        <w:rPr/>
-        <w:t>usr</w:t>
-      </w:r>
-      <w:r>
-        <w:rPr/>
-        <w:t>@</w:t>
-      </w:r>
-      <w:r>
-        <w:rPr/>
-        <w:t>localhost</w:t>
-      </w:r>
-      <w:r>
-        <w:rPr/>
-        <w:t xml:space="preserve"> = '</w:t>
-      </w:r>
-      <w:r>
-        <w:rPr/>
-        <w:t>new_password</w:t>
-      </w:r>
-      <w:r>
-        <w:rPr/>
-        <w:t>';</w:t>
+        <w:t>SET PASSWORD FOR usr@localhost = 'new_password';</w:t>
       </w:r>
     </w:p>
     <w:p>
@@ -601,31 +693,7 @@
       </w:pPr>
       <w:r>
         <w:rPr/>
-        <w:t xml:space="preserve">ALTER USER </w:t>
-      </w:r>
-      <w:r>
-        <w:rPr/>
-        <w:t>usr</w:t>
-      </w:r>
-      <w:r>
-        <w:rPr/>
-        <w:t>@</w:t>
-      </w:r>
-      <w:r>
-        <w:rPr/>
-        <w:t>localhost</w:t>
-      </w:r>
-      <w:r>
-        <w:rPr/>
-        <w:t xml:space="preserve"> IDENTIFIED BY '</w:t>
-      </w:r>
-      <w:r>
-        <w:rPr/>
-        <w:t>123456789</w:t>
-      </w:r>
-      <w:r>
-        <w:rPr/>
-        <w:t>';</w:t>
+        <w:t>ALTER USER usr@localhost IDENTIFIED BY '123456789';</w:t>
       </w:r>
     </w:p>
     <w:p>
@@ -644,11 +712,7 @@
       </w:pPr>
       <w:r>
         <w:rPr/>
-        <w:t xml:space="preserve">alex — </w:t>
-      </w:r>
-      <w:r>
-        <w:rPr/>
-        <w:t>имя пользователя</w:t>
+        <w:t>alex — имя пользователя</w:t>
       </w:r>
     </w:p>
     <w:p>
@@ -854,7 +918,15 @@
         </w:rPr>
       </w:pPr>
       <w:r>
-        <w:rPr/>
+        <w:rPr>
+          <w:rFonts w:ascii="IBM Plex Sans;Open Sans;Helvetica;Arial;sans-serif" w:hAnsi="IBM Plex Sans;Open Sans;Helvetica;Arial;sans-serif"/>
+          <w:b w:val="false"/>
+          <w:i w:val="false"/>
+          <w:caps w:val="false"/>
+          <w:smallCaps w:val="false"/>
+          <w:spacing w:val="0"/>
+          <w:sz w:val="27"/>
+        </w:rPr>
       </w:r>
     </w:p>
     <w:p>
@@ -1062,27 +1134,7 @@
       </w:pPr>
       <w:r>
         <w:rPr/>
-        <w:t>GRANT</w:t>
-      </w:r>
-      <w:r>
-        <w:rPr/>
-        <w:t xml:space="preserve"> </w:t>
-      </w:r>
-      <w:r>
-        <w:rPr/>
-        <w:t>CREATE</w:t>
-      </w:r>
-      <w:r>
-        <w:rPr/>
-        <w:t xml:space="preserve"> </w:t>
-      </w:r>
-      <w:r>
-        <w:rPr/>
-        <w:t>ON</w:t>
-      </w:r>
-      <w:r>
-        <w:rPr/>
-        <w:t xml:space="preserve"> music.* to </w:t>
+        <w:t xml:space="preserve">GRANT CREATE ON music.* to </w:t>
       </w:r>
       <w:hyperlink r:id="rId2">
         <w:r>
@@ -1107,7 +1159,15 @@
         </w:rPr>
       </w:pPr>
       <w:r>
-        <w:rPr/>
+        <w:rPr>
+          <w:rFonts w:ascii="IBM Plex Sans;Open Sans;Helvetica;Arial;sans-serif" w:hAnsi="IBM Plex Sans;Open Sans;Helvetica;Arial;sans-serif"/>
+          <w:b w:val="false"/>
+          <w:i w:val="false"/>
+          <w:caps w:val="false"/>
+          <w:smallCaps w:val="false"/>
+          <w:spacing w:val="0"/>
+          <w:sz w:val="27"/>
+        </w:rPr>
       </w:r>
     </w:p>
     <w:p>
@@ -1146,7 +1206,15 @@
         </w:rPr>
       </w:pPr>
       <w:r>
-        <w:rPr/>
+        <w:rPr>
+          <w:rFonts w:ascii="IBM Plex Sans;Open Sans;Helvetica;Arial;sans-serif" w:hAnsi="IBM Plex Sans;Open Sans;Helvetica;Arial;sans-serif"/>
+          <w:b w:val="false"/>
+          <w:i w:val="false"/>
+          <w:caps w:val="false"/>
+          <w:smallCaps w:val="false"/>
+          <w:spacing w:val="0"/>
+          <w:sz w:val="27"/>
+        </w:rPr>
       </w:r>
     </w:p>
     <w:p>
@@ -1292,7 +1360,15 @@
         </w:rPr>
       </w:pPr>
       <w:r>
-        <w:rPr/>
+        <w:rPr>
+          <w:rFonts w:ascii="IBM Plex Sans;Open Sans;Helvetica;Arial;sans-serif" w:hAnsi="IBM Plex Sans;Open Sans;Helvetica;Arial;sans-serif"/>
+          <w:b w:val="false"/>
+          <w:i w:val="false"/>
+          <w:caps w:val="false"/>
+          <w:smallCaps w:val="false"/>
+          <w:spacing w:val="0"/>
+          <w:sz w:val="27"/>
+        </w:rPr>
       </w:r>
     </w:p>
     <w:p>
@@ -1339,7 +1415,15 @@
         </w:rPr>
       </w:pPr>
       <w:r>
-        <w:rPr/>
+        <w:rPr>
+          <w:rFonts w:ascii="IBM Plex Sans;Open Sans;Helvetica;Arial;sans-serif" w:hAnsi="IBM Plex Sans;Open Sans;Helvetica;Arial;sans-serif"/>
+          <w:b w:val="false"/>
+          <w:i w:val="false"/>
+          <w:caps w:val="false"/>
+          <w:smallCaps w:val="false"/>
+          <w:spacing w:val="0"/>
+          <w:sz w:val="27"/>
+        </w:rPr>
       </w:r>
     </w:p>
     <w:p>
@@ -1378,7 +1462,15 @@
         </w:rPr>
       </w:pPr>
       <w:r>
-        <w:rPr/>
+        <w:rPr>
+          <w:rFonts w:ascii="IBM Plex Sans;Open Sans;Helvetica;Arial;sans-serif" w:hAnsi="IBM Plex Sans;Open Sans;Helvetica;Arial;sans-serif"/>
+          <w:b w:val="false"/>
+          <w:i w:val="false"/>
+          <w:caps w:val="false"/>
+          <w:smallCaps w:val="false"/>
+          <w:spacing w:val="0"/>
+          <w:sz w:val="27"/>
+        </w:rPr>
       </w:r>
     </w:p>
     <w:p>
@@ -1441,7 +1533,15 @@
         </w:rPr>
       </w:pPr>
       <w:r>
-        <w:rPr/>
+        <w:rPr>
+          <w:rFonts w:ascii="IBM Plex Sans;Open Sans;Helvetica;Arial;sans-serif" w:hAnsi="IBM Plex Sans;Open Sans;Helvetica;Arial;sans-serif"/>
+          <w:b w:val="false"/>
+          <w:i w:val="false"/>
+          <w:caps w:val="false"/>
+          <w:smallCaps w:val="false"/>
+          <w:spacing w:val="0"/>
+          <w:sz w:val="27"/>
+        </w:rPr>
       </w:r>
     </w:p>
     <w:p>
@@ -1484,7 +1584,15 @@
         </w:rPr>
       </w:pPr>
       <w:r>
-        <w:rPr/>
+        <w:rPr>
+          <w:rFonts w:ascii="IBM Plex Sans;Open Sans;Helvetica;Arial;sans-serif" w:hAnsi="IBM Plex Sans;Open Sans;Helvetica;Arial;sans-serif"/>
+          <w:b w:val="false"/>
+          <w:i w:val="false"/>
+          <w:caps w:val="false"/>
+          <w:smallCaps w:val="false"/>
+          <w:spacing w:val="0"/>
+          <w:sz w:val="27"/>
+        </w:rPr>
       </w:r>
     </w:p>
     <w:p>
@@ -1504,15 +1612,7 @@
       </w:pPr>
       <w:r>
         <w:rPr/>
-        <w:t>SHOW GRANTS FOR "</w:t>
-      </w:r>
-      <w:r>
-        <w:rPr/>
-        <w:t>user</w:t>
-      </w:r>
-      <w:r>
-        <w:rPr/>
-        <w:t>"@"localhost";</w:t>
+        <w:t>SHOW GRANTS FOR "user"@"localhost";</w:t>
       </w:r>
     </w:p>
     <w:p>
@@ -1531,7 +1631,15 @@
         </w:rPr>
       </w:pPr>
       <w:r>
-        <w:rPr/>
+        <w:rPr>
+          <w:rFonts w:ascii="IBM Plex Sans;Open Sans;Helvetica;Arial;sans-serif" w:hAnsi="IBM Plex Sans;Open Sans;Helvetica;Arial;sans-serif"/>
+          <w:b w:val="false"/>
+          <w:i w:val="false"/>
+          <w:caps w:val="false"/>
+          <w:smallCaps w:val="false"/>
+          <w:spacing w:val="0"/>
+          <w:sz w:val="27"/>
+        </w:rPr>
       </w:r>
     </w:p>
     <w:p>
@@ -1764,7 +1872,10 @@
         </w:rPr>
       </w:pPr>
       <w:r>
-        <w:rPr/>
+        <w:rPr>
+          <w:sz w:val="24"/>
+          <w:szCs w:val="24"/>
+        </w:rPr>
       </w:r>
     </w:p>
     <w:p>
@@ -1888,15 +1999,8 @@
         </w:rPr>
       </w:pPr>
       <w:r>
-        <w:rPr/>
-      </w:r>
-    </w:p>
-    <w:p>
-      <w:pPr>
-        <w:pStyle w:val="NoSpacing"/>
-        <w:rPr>
-          <w:rFonts w:ascii="Calibri" w:hAnsi="Calibri" w:eastAsia="Calibri" w:cs="" w:asciiTheme="minorHAnsi" w:cstheme="minorBidi" w:eastAsiaTheme="minorHAnsi" w:hAnsiTheme="minorHAnsi"/>
-          <w:b w:val="false"/>
+        <w:rPr>
+          <w:rFonts w:eastAsia="Calibri" w:cs="" w:cstheme="minorBidi" w:eastAsiaTheme="minorHAnsi" w:ascii="Calibri" w:hAnsi="Calibri"/>
           <w:b w:val="false"/>
           <w:bCs w:val="false"/>
           <w:color w:val="auto"/>
@@ -1905,10 +2009,14 @@
           <w:szCs w:val="22"/>
           <w:lang w:val="ru-RU" w:eastAsia="en-US" w:bidi="ar-SA"/>
         </w:rPr>
-      </w:pPr>
-      <w:r>
-        <w:rPr>
-          <w:rFonts w:eastAsia="Calibri" w:cs="" w:ascii="Calibri" w:hAnsi="Calibri" w:asciiTheme="minorHAnsi" w:cstheme="minorBidi" w:eastAsiaTheme="minorHAnsi" w:hAnsiTheme="minorHAnsi"/>
+      </w:r>
+    </w:p>
+    <w:p>
+      <w:pPr>
+        <w:pStyle w:val="NoSpacing"/>
+        <w:rPr>
+          <w:rFonts w:ascii="Calibri" w:hAnsi="Calibri" w:eastAsia="Calibri" w:cs="" w:asciiTheme="minorHAnsi" w:cstheme="minorBidi" w:eastAsiaTheme="minorHAnsi" w:hAnsiTheme="minorHAnsi"/>
+          <w:b w:val="false"/>
           <w:b w:val="false"/>
           <w:bCs w:val="false"/>
           <w:color w:val="auto"/>
@@ -1917,15 +2025,10 @@
           <w:szCs w:val="22"/>
           <w:lang w:val="ru-RU" w:eastAsia="en-US" w:bidi="ar-SA"/>
         </w:rPr>
-        <w:t>Просмотреть список всех БД</w:t>
-      </w:r>
-    </w:p>
-    <w:p>
-      <w:pPr>
-        <w:pStyle w:val="NoSpacing"/>
-        <w:rPr>
-          <w:rFonts w:ascii="Calibri" w:hAnsi="Calibri" w:eastAsia="Calibri" w:cs="" w:asciiTheme="minorHAnsi" w:cstheme="minorBidi" w:eastAsiaTheme="minorHAnsi" w:hAnsiTheme="minorHAnsi"/>
-          <w:b w:val="false"/>
+      </w:pPr>
+      <w:r>
+        <w:rPr>
+          <w:rFonts w:eastAsia="Calibri" w:cs="" w:ascii="Calibri" w:hAnsi="Calibri" w:asciiTheme="minorHAnsi" w:cstheme="minorBidi" w:eastAsiaTheme="minorHAnsi" w:hAnsiTheme="minorHAnsi"/>
           <w:b w:val="false"/>
           <w:bCs w:val="false"/>
           <w:color w:val="auto"/>
@@ -1934,93 +2037,7 @@
           <w:szCs w:val="22"/>
           <w:lang w:val="ru-RU" w:eastAsia="en-US" w:bidi="ar-SA"/>
         </w:rPr>
-      </w:pPr>
-      <w:r>
-        <w:rPr/>
-      </w:r>
-    </w:p>
-    <w:p>
-      <w:pPr>
-        <w:pStyle w:val="NoSpacing"/>
-        <w:rPr>
-          <w:b w:val="false"/>
-          <w:b w:val="false"/>
-          <w:bCs w:val="false"/>
-          <w:i w:val="false"/>
-          <w:i w:val="false"/>
-          <w:iCs w:val="false"/>
-        </w:rPr>
-      </w:pPr>
-      <w:r>
-        <w:rPr>
-          <w:b/>
-          <w:bCs/>
-          <w:i w:val="false"/>
-          <w:iCs w:val="false"/>
-          <w:lang w:val="en-US" w:eastAsia="ru-RU"/>
-        </w:rPr>
-        <w:t>SHOW</w:t>
-      </w:r>
-      <w:r>
-        <w:rPr>
-          <w:b w:val="false"/>
-          <w:bCs w:val="false"/>
-          <w:i w:val="false"/>
-          <w:iCs w:val="false"/>
-          <w:lang w:val="en-US" w:eastAsia="ru-RU"/>
-        </w:rPr>
-        <w:t xml:space="preserve"> databases</w:t>
-      </w:r>
-      <w:r>
-        <w:rPr>
-          <w:b w:val="false"/>
-          <w:bCs w:val="false"/>
-          <w:i w:val="false"/>
-          <w:iCs w:val="false"/>
-          <w:color w:val="666600"/>
-          <w:lang w:val="en-US" w:eastAsia="ru-RU"/>
-        </w:rPr>
-        <w:t>;</w:t>
-      </w:r>
-    </w:p>
-    <w:p>
-      <w:pPr>
-        <w:pStyle w:val="Normal"/>
-        <w:spacing w:lineRule="auto" w:line="240" w:before="0" w:after="0"/>
-        <w:rPr>
-          <w:color w:val="666600"/>
-          <w:lang w:val="en-US" w:eastAsia="ru-RU"/>
-        </w:rPr>
-      </w:pPr>
-      <w:r>
-        <w:rPr>
-          <w:color w:val="666600"/>
-          <w:lang w:val="en-US" w:eastAsia="ru-RU"/>
-        </w:rPr>
-      </w:r>
-    </w:p>
-    <w:p>
-      <w:pPr>
-        <w:pStyle w:val="Normal"/>
-        <w:spacing w:lineRule="auto" w:line="240" w:before="0" w:after="0"/>
-        <w:rPr>
-          <w:b/>
-          <w:b/>
-          <w:lang w:val="en-US" w:eastAsia="ru-RU"/>
-        </w:rPr>
-      </w:pPr>
-      <w:r>
-        <w:rPr>
-          <w:rFonts w:eastAsia="Calibri" w:cs="" w:cstheme="minorBidi" w:eastAsiaTheme="minorHAnsi"/>
-          <w:b w:val="false"/>
-          <w:bCs/>
-          <w:color w:val="auto"/>
-          <w:kern w:val="0"/>
-          <w:sz w:val="22"/>
-          <w:szCs w:val="22"/>
-          <w:lang w:val="en-US" w:eastAsia="ru-RU" w:bidi="ar-SA"/>
-        </w:rPr>
-        <w:t>Выведет список ВСЕХ таблиц в Базе Данных base_name.</w:t>
+        <w:t>Просмотреть список всех БД</w:t>
       </w:r>
     </w:p>
     <w:p>
@@ -2053,7 +2070,91 @@
     </w:p>
     <w:p>
       <w:pPr>
-        <w:pStyle w:val="Style14"/>
+        <w:pStyle w:val="NoSpacing"/>
+        <w:rPr>
+          <w:b w:val="false"/>
+          <w:b w:val="false"/>
+          <w:bCs w:val="false"/>
+          <w:i w:val="false"/>
+          <w:i w:val="false"/>
+          <w:iCs w:val="false"/>
+        </w:rPr>
+      </w:pPr>
+      <w:r>
+        <w:rPr>
+          <w:b/>
+          <w:bCs/>
+          <w:i w:val="false"/>
+          <w:iCs w:val="false"/>
+          <w:lang w:val="en-US" w:eastAsia="ru-RU"/>
+        </w:rPr>
+        <w:t>SHOW</w:t>
+      </w:r>
+      <w:r>
+        <w:rPr>
+          <w:b w:val="false"/>
+          <w:bCs w:val="false"/>
+          <w:i w:val="false"/>
+          <w:iCs w:val="false"/>
+          <w:lang w:val="en-US" w:eastAsia="ru-RU"/>
+        </w:rPr>
+        <w:t xml:space="preserve"> databases</w:t>
+      </w:r>
+      <w:r>
+        <w:rPr>
+          <w:b w:val="false"/>
+          <w:bCs w:val="false"/>
+          <w:i w:val="false"/>
+          <w:iCs w:val="false"/>
+          <w:color w:val="666600"/>
+          <w:lang w:val="en-US" w:eastAsia="ru-RU"/>
+        </w:rPr>
+        <w:t>;</w:t>
+      </w:r>
+    </w:p>
+    <w:p>
+      <w:pPr>
+        <w:pStyle w:val="Normal"/>
+        <w:spacing w:lineRule="auto" w:line="240" w:before="0" w:after="0"/>
+        <w:rPr>
+          <w:color w:val="666600"/>
+          <w:lang w:val="en-US" w:eastAsia="ru-RU"/>
+        </w:rPr>
+      </w:pPr>
+      <w:r>
+        <w:rPr>
+          <w:color w:val="666600"/>
+          <w:lang w:val="en-US" w:eastAsia="ru-RU"/>
+        </w:rPr>
+      </w:r>
+    </w:p>
+    <w:p>
+      <w:pPr>
+        <w:pStyle w:val="Normal"/>
+        <w:spacing w:lineRule="auto" w:line="240" w:before="0" w:after="0"/>
+        <w:rPr>
+          <w:b/>
+          <w:b/>
+          <w:lang w:val="en-US" w:eastAsia="ru-RU"/>
+        </w:rPr>
+      </w:pPr>
+      <w:r>
+        <w:rPr>
+          <w:rFonts w:eastAsia="Calibri" w:cs="" w:cstheme="minorBidi" w:eastAsiaTheme="minorHAnsi"/>
+          <w:b w:val="false"/>
+          <w:bCs/>
+          <w:color w:val="auto"/>
+          <w:kern w:val="0"/>
+          <w:sz w:val="22"/>
+          <w:szCs w:val="22"/>
+          <w:lang w:val="en-US" w:eastAsia="ru-RU" w:bidi="ar-SA"/>
+        </w:rPr>
+        <w:t>Выведет список ВСЕХ таблиц в Базе Данных base_name.</w:t>
+      </w:r>
+    </w:p>
+    <w:p>
+      <w:pPr>
+        <w:pStyle w:val="NoSpacing"/>
         <w:rPr>
           <w:rFonts w:ascii="Calibri" w:hAnsi="Calibri" w:eastAsia="Calibri" w:cs="" w:asciiTheme="minorHAnsi" w:cstheme="minorBidi" w:eastAsiaTheme="minorHAnsi" w:hAnsiTheme="minorHAnsi"/>
           <w:b w:val="false"/>
@@ -2067,424 +2168,8 @@
         </w:rPr>
       </w:pPr>
       <w:r>
-        <w:rPr/>
-        <w:t>Обязательно в конце надо поставить ;</w:t>
-      </w:r>
-    </w:p>
-    <w:p>
-      <w:pPr>
-        <w:pStyle w:val="2"/>
-        <w:rPr/>
-      </w:pPr>
-      <w:bookmarkStart w:id="3" w:name="_Toc478370567"/>
-      <w:r>
-        <w:rPr/>
-        <w:t>Импорт БД</w:t>
-      </w:r>
-      <w:bookmarkEnd w:id="3"/>
-    </w:p>
-    <w:p>
-      <w:pPr>
-        <w:pStyle w:val="Style14"/>
-        <w:rPr/>
-      </w:pPr>
-      <w:r>
-        <w:rPr/>
-        <w:t>Важно указать точный путь где лежит источник</w:t>
-      </w:r>
-    </w:p>
-    <w:p>
-      <w:pPr>
-        <w:pStyle w:val="NoSpacing"/>
-        <w:rPr>
-          <w:sz w:val="24"/>
-          <w:szCs w:val="24"/>
-        </w:rPr>
-      </w:pPr>
-      <w:r>
-        <w:rPr>
-          <w:sz w:val="24"/>
-          <w:szCs w:val="24"/>
-        </w:rPr>
-      </w:r>
-    </w:p>
-    <w:p>
-      <w:pPr>
-        <w:pStyle w:val="NoSpacing"/>
-        <w:tabs>
-          <w:tab w:val="clear" w:pos="720"/>
-          <w:tab w:val="left" w:pos="2560" w:leader="none"/>
-        </w:tabs>
-        <w:rPr>
-          <w:sz w:val="24"/>
-          <w:szCs w:val="24"/>
-        </w:rPr>
-      </w:pPr>
-      <w:r>
-        <w:rPr>
-          <w:b/>
-          <w:bCs/>
-          <w:sz w:val="24"/>
-          <w:szCs w:val="24"/>
-          <w:lang w:val="en-US"/>
-        </w:rPr>
-        <w:t>source</w:t>
-      </w:r>
-      <w:r>
-        <w:rPr>
-          <w:sz w:val="24"/>
-          <w:szCs w:val="24"/>
-          <w:lang w:val="en-US"/>
-        </w:rPr>
-        <w:t xml:space="preserve"> db_name.sql</w:t>
-      </w:r>
-    </w:p>
-    <w:p>
-      <w:pPr>
-        <w:pStyle w:val="NoSpacing"/>
-        <w:tabs>
-          <w:tab w:val="clear" w:pos="720"/>
-          <w:tab w:val="left" w:pos="2560" w:leader="none"/>
-        </w:tabs>
-        <w:rPr>
-          <w:sz w:val="24"/>
-          <w:szCs w:val="24"/>
-        </w:rPr>
-      </w:pPr>
-      <w:r>
-        <w:rPr>
-          <w:b/>
-          <w:bCs/>
-          <w:sz w:val="24"/>
-          <w:szCs w:val="24"/>
-          <w:lang w:val="en-US"/>
-        </w:rPr>
-        <w:t>source</w:t>
-      </w:r>
-      <w:r>
-        <w:rPr>
-          <w:sz w:val="24"/>
-          <w:szCs w:val="24"/>
-          <w:lang w:val="en-US"/>
-        </w:rPr>
-        <w:t xml:space="preserve"> opros_list2.sql</w:t>
-      </w:r>
-    </w:p>
-    <w:p>
-      <w:pPr>
-        <w:pStyle w:val="NoSpacing"/>
-        <w:tabs>
-          <w:tab w:val="clear" w:pos="720"/>
-          <w:tab w:val="left" w:pos="2560" w:leader="none"/>
-        </w:tabs>
-        <w:rPr>
-          <w:lang w:val="en-US"/>
-        </w:rPr>
-      </w:pPr>
-      <w:r>
-        <w:rPr>
-          <w:lang w:val="en-US"/>
-        </w:rPr>
-      </w:r>
-    </w:p>
-    <w:p>
-      <w:pPr>
-        <w:pStyle w:val="2"/>
-        <w:rPr/>
-      </w:pPr>
-      <w:r>
-        <w:rPr/>
-        <w:t>Выгрузить из БД</w:t>
-      </w:r>
-    </w:p>
-    <w:p>
-      <w:pPr>
-        <w:pStyle w:val="NoSpacing"/>
-        <w:tabs>
-          <w:tab w:val="clear" w:pos="720"/>
-          <w:tab w:val="left" w:pos="2560" w:leader="none"/>
-        </w:tabs>
-        <w:rPr/>
-      </w:pPr>
-      <w:r>
-        <w:rPr/>
-      </w:r>
-    </w:p>
-    <w:p>
-      <w:pPr>
-        <w:pStyle w:val="NoSpacing"/>
-        <w:tabs>
-          <w:tab w:val="clear" w:pos="720"/>
-          <w:tab w:val="left" w:pos="2560" w:leader="none"/>
-        </w:tabs>
-        <w:rPr/>
-      </w:pPr>
-      <w:r>
-        <w:rPr>
-          <w:highlight w:val="yellow"/>
-          <w:lang w:val="en-US"/>
-        </w:rPr>
-        <w:t>username</w:t>
-      </w:r>
-      <w:r>
-        <w:rPr/>
-        <w:t xml:space="preserve"> – имя пользователя БД</w:t>
-      </w:r>
-    </w:p>
-    <w:p>
-      <w:pPr>
-        <w:pStyle w:val="NoSpacing"/>
-        <w:tabs>
-          <w:tab w:val="clear" w:pos="720"/>
-          <w:tab w:val="left" w:pos="2560" w:leader="none"/>
-        </w:tabs>
-        <w:rPr/>
-      </w:pPr>
-      <w:r>
-        <w:rPr>
-          <w:highlight w:val="green"/>
-          <w:lang w:val="en-US"/>
-        </w:rPr>
-        <w:t>password</w:t>
-      </w:r>
-      <w:r>
-        <w:rPr/>
-        <w:t xml:space="preserve"> – пароль к БД</w:t>
-      </w:r>
-    </w:p>
-    <w:p>
-      <w:pPr>
-        <w:pStyle w:val="NoSpacing"/>
-        <w:tabs>
-          <w:tab w:val="clear" w:pos="720"/>
-          <w:tab w:val="left" w:pos="2560" w:leader="none"/>
-        </w:tabs>
-        <w:rPr/>
-      </w:pPr>
-      <w:r>
-        <w:rPr>
-          <w:highlight w:val="cyan"/>
-          <w:lang w:val="en-US"/>
-        </w:rPr>
-        <w:t>crosscuttinganalytics</w:t>
-      </w:r>
-      <w:r>
-        <w:rPr/>
-        <w:t xml:space="preserve"> – имя БД</w:t>
-      </w:r>
-    </w:p>
-    <w:p>
-      <w:pPr>
-        <w:pStyle w:val="NoSpacing"/>
-        <w:tabs>
-          <w:tab w:val="clear" w:pos="720"/>
-          <w:tab w:val="left" w:pos="2560" w:leader="none"/>
-        </w:tabs>
-        <w:rPr/>
-      </w:pPr>
-      <w:r>
-        <w:rPr>
-          <w:highlight w:val="magenta"/>
-          <w:lang w:val="en-US"/>
-        </w:rPr>
-        <w:t>db</w:t>
-      </w:r>
-      <w:r>
-        <w:rPr>
-          <w:highlight w:val="magenta"/>
-        </w:rPr>
-        <w:t>.</w:t>
-      </w:r>
-      <w:r>
-        <w:rPr>
-          <w:highlight w:val="magenta"/>
-          <w:lang w:val="en-US"/>
-        </w:rPr>
-        <w:t>sql</w:t>
-      </w:r>
-      <w:r>
-        <w:rPr/>
-        <w:t xml:space="preserve"> – файл в который импортировать</w:t>
-      </w:r>
-    </w:p>
-    <w:p>
-      <w:pPr>
-        <w:pStyle w:val="NoSpacing"/>
-        <w:tabs>
-          <w:tab w:val="clear" w:pos="720"/>
-          <w:tab w:val="left" w:pos="2560" w:leader="none"/>
-        </w:tabs>
-        <w:rPr/>
-      </w:pPr>
-      <w:r>
-        <w:rPr/>
-      </w:r>
-    </w:p>
-    <w:p>
-      <w:pPr>
-        <w:pStyle w:val="NoSpacing"/>
-        <w:tabs>
-          <w:tab w:val="clear" w:pos="720"/>
-          <w:tab w:val="left" w:pos="2560" w:leader="none"/>
-        </w:tabs>
-        <w:rPr>
-          <w:lang w:val="en-US"/>
-        </w:rPr>
-      </w:pPr>
-      <w:r>
-        <w:rPr>
-          <w:lang w:val="en-US"/>
-        </w:rPr>
-        <w:t>mysqldump -u</w:t>
-      </w:r>
-      <w:r>
-        <w:rPr>
-          <w:highlight w:val="yellow"/>
-          <w:lang w:val="en-US"/>
-        </w:rPr>
-        <w:t>username</w:t>
-      </w:r>
-      <w:r>
-        <w:rPr>
-          <w:lang w:val="en-US"/>
-        </w:rPr>
-        <w:t xml:space="preserve"> -p</w:t>
-      </w:r>
-      <w:r>
-        <w:rPr>
-          <w:highlight w:val="green"/>
-          <w:lang w:val="en-US"/>
-        </w:rPr>
-        <w:t>password</w:t>
-      </w:r>
-      <w:r>
-        <w:rPr>
-          <w:lang w:val="en-US"/>
-        </w:rPr>
-        <w:t xml:space="preserve"> --routines </w:t>
-      </w:r>
-      <w:r>
-        <w:rPr>
-          <w:highlight w:val="cyan"/>
-          <w:lang w:val="en-US"/>
-        </w:rPr>
-        <w:t>crosscuttinganalytics</w:t>
-      </w:r>
-      <w:r>
-        <w:rPr>
-          <w:lang w:val="en-US"/>
-        </w:rPr>
-        <w:t xml:space="preserve"> &gt; </w:t>
-      </w:r>
-      <w:r>
-        <w:rPr>
-          <w:highlight w:val="magenta"/>
-          <w:lang w:val="en-US"/>
-        </w:rPr>
-        <w:t>db.sql</w:t>
-      </w:r>
-    </w:p>
-    <w:p>
-      <w:pPr>
-        <w:pStyle w:val="NoSpacing"/>
-        <w:tabs>
-          <w:tab w:val="clear" w:pos="720"/>
-          <w:tab w:val="left" w:pos="2560" w:leader="none"/>
-        </w:tabs>
-        <w:rPr>
-          <w:lang w:val="en-US"/>
-        </w:rPr>
-      </w:pPr>
-      <w:r>
-        <w:rPr>
-          <w:lang w:val="en-US"/>
-        </w:rPr>
-      </w:r>
-      <w:bookmarkStart w:id="4" w:name="_GoBack"/>
-      <w:bookmarkStart w:id="5" w:name="_GoBack"/>
-      <w:bookmarkEnd w:id="5"/>
-    </w:p>
-    <w:p>
-      <w:pPr>
-        <w:pStyle w:val="2"/>
-        <w:rPr/>
-      </w:pPr>
-      <w:bookmarkStart w:id="6" w:name="_Toc478370568"/>
-      <w:r>
-        <w:rPr/>
-        <w:t>Посмотреть структуру таблицы</w:t>
-      </w:r>
-      <w:bookmarkEnd w:id="6"/>
-    </w:p>
-    <w:p>
-      <w:pPr>
-        <w:pStyle w:val="Normal"/>
-        <w:rPr/>
-      </w:pPr>
-      <w:r>
-        <w:rPr/>
-        <w:t>Обязательно в конце надо поставить ;</w:t>
-      </w:r>
-    </w:p>
-    <w:p>
-      <w:pPr>
-        <w:pStyle w:val="NoSpacing"/>
-        <w:tabs>
-          <w:tab w:val="clear" w:pos="720"/>
-          <w:tab w:val="left" w:pos="2560" w:leader="none"/>
-        </w:tabs>
-        <w:rPr/>
-      </w:pPr>
-      <w:r>
-        <w:rPr/>
-      </w:r>
-    </w:p>
-    <w:p>
-      <w:pPr>
-        <w:pStyle w:val="NoSpacing"/>
-        <w:rPr>
-          <w:b/>
-          <w:b/>
-          <w:bCs/>
-        </w:rPr>
-      </w:pPr>
-      <w:r>
-        <w:rPr>
-          <w:b/>
-          <w:bCs/>
-          <w:lang w:val="en-US" w:eastAsia="ru-RU"/>
-        </w:rPr>
-        <w:t>describe name_table;</w:t>
-      </w:r>
-    </w:p>
-    <w:p>
-      <w:pPr>
-        <w:pStyle w:val="NoSpacing"/>
-        <w:tabs>
-          <w:tab w:val="clear" w:pos="720"/>
-          <w:tab w:val="left" w:pos="2560" w:leader="none"/>
-        </w:tabs>
-        <w:rPr>
-          <w:b/>
-          <w:b/>
-          <w:bCs/>
-          <w:lang w:val="en-US"/>
-        </w:rPr>
-      </w:pPr>
-      <w:r>
-        <w:rPr>
-          <w:b/>
-          <w:bCs/>
-          <w:lang w:val="en-US"/>
-        </w:rPr>
-      </w:r>
-    </w:p>
-    <w:p>
-      <w:pPr>
-        <w:pStyle w:val="2"/>
-        <w:rPr>
-          <w:rFonts w:ascii="Calibri" w:hAnsi="Calibri" w:eastAsia="Calibri" w:cs="" w:asciiTheme="minorHAnsi" w:cstheme="minorBidi" w:eastAsiaTheme="minorHAnsi" w:hAnsiTheme="minorHAnsi"/>
-          <w:b w:val="false"/>
+        <w:rPr>
+          <w:rFonts w:eastAsia="Calibri" w:cs="" w:cstheme="minorBidi" w:eastAsiaTheme="minorHAnsi" w:ascii="Calibri" w:hAnsi="Calibri"/>
           <w:b w:val="false"/>
           <w:bCs w:val="false"/>
           <w:color w:val="auto"/>
@@ -2493,10 +2178,14 @@
           <w:szCs w:val="22"/>
           <w:lang w:val="ru-RU" w:eastAsia="en-US" w:bidi="ar-SA"/>
         </w:rPr>
-      </w:pPr>
-      <w:r>
-        <w:rPr>
-          <w:rFonts w:eastAsia="Calibri" w:cs="" w:cstheme="minorBidi" w:eastAsiaTheme="minorHAnsi"/>
+      </w:r>
+    </w:p>
+    <w:p>
+      <w:pPr>
+        <w:pStyle w:val="Style14"/>
+        <w:rPr>
+          <w:rFonts w:ascii="Calibri" w:hAnsi="Calibri" w:eastAsia="Calibri" w:cs="" w:asciiTheme="minorHAnsi" w:cstheme="minorBidi" w:eastAsiaTheme="minorHAnsi" w:hAnsiTheme="minorHAnsi"/>
+          <w:b w:val="false"/>
           <w:b w:val="false"/>
           <w:bCs w:val="false"/>
           <w:color w:val="auto"/>
@@ -2505,41 +2194,118 @@
           <w:szCs w:val="22"/>
           <w:lang w:val="ru-RU" w:eastAsia="en-US" w:bidi="ar-SA"/>
         </w:rPr>
+      </w:pPr>
+      <w:r>
+        <w:rPr/>
+        <w:t>Обязательно в конце надо поставить ;</w:t>
       </w:r>
     </w:p>
     <w:p>
       <w:pPr>
         <w:pStyle w:val="2"/>
-        <w:rPr>
+        <w:rPr/>
+      </w:pPr>
+      <w:bookmarkStart w:id="3" w:name="_Toc478370567"/>
+      <w:r>
+        <w:rPr/>
+        <w:t>Импорт БД</w:t>
+      </w:r>
+      <w:bookmarkEnd w:id="3"/>
+    </w:p>
+    <w:p>
+      <w:pPr>
+        <w:pStyle w:val="Style14"/>
+        <w:rPr/>
+      </w:pPr>
+      <w:r>
+        <w:rPr/>
+        <w:t>Важно указать точный путь где лежит источник</w:t>
+      </w:r>
+    </w:p>
+    <w:p>
+      <w:pPr>
+        <w:pStyle w:val="NoSpacing"/>
+        <w:rPr>
+          <w:sz w:val="24"/>
+          <w:szCs w:val="24"/>
+        </w:rPr>
+      </w:pPr>
+      <w:r>
+        <w:rPr>
+          <w:sz w:val="24"/>
+          <w:szCs w:val="24"/>
+        </w:rPr>
+      </w:r>
+    </w:p>
+    <w:p>
+      <w:pPr>
+        <w:pStyle w:val="NoSpacing"/>
+        <w:tabs>
+          <w:tab w:val="clear" w:pos="720"/>
+          <w:tab w:val="left" w:pos="2560" w:leader="none"/>
+        </w:tabs>
+        <w:rPr>
+          <w:sz w:val="24"/>
+          <w:szCs w:val="24"/>
+        </w:rPr>
+      </w:pPr>
+      <w:r>
+        <w:rPr>
+          <w:b/>
+          <w:bCs/>
+          <w:sz w:val="24"/>
+          <w:szCs w:val="24"/>
           <w:lang w:val="en-US"/>
         </w:rPr>
-      </w:pPr>
-      <w:bookmarkStart w:id="7" w:name="_Toc478370569"/>
-      <w:r>
-        <w:rPr/>
-        <w:t>Выйти</w:t>
-      </w:r>
-      <w:r>
-        <w:rPr>
+        <w:t>source</w:t>
+      </w:r>
+      <w:r>
+        <w:rPr>
+          <w:sz w:val="24"/>
+          <w:szCs w:val="24"/>
           <w:lang w:val="en-US"/>
         </w:rPr>
-        <w:t xml:space="preserve"> </w:t>
-      </w:r>
-      <w:r>
-        <w:rPr/>
-        <w:t>с</w:t>
-      </w:r>
-      <w:r>
-        <w:rPr>
+        <w:t xml:space="preserve"> db_name.sql</w:t>
+      </w:r>
+    </w:p>
+    <w:p>
+      <w:pPr>
+        <w:pStyle w:val="NoSpacing"/>
+        <w:tabs>
+          <w:tab w:val="clear" w:pos="720"/>
+          <w:tab w:val="left" w:pos="2560" w:leader="none"/>
+        </w:tabs>
+        <w:rPr>
+          <w:sz w:val="24"/>
+          <w:szCs w:val="24"/>
+        </w:rPr>
+      </w:pPr>
+      <w:r>
+        <w:rPr>
+          <w:b/>
+          <w:bCs/>
+          <w:sz w:val="24"/>
+          <w:szCs w:val="24"/>
           <w:lang w:val="en-US"/>
         </w:rPr>
-        <w:t xml:space="preserve"> MySql</w:t>
-      </w:r>
-      <w:bookmarkEnd w:id="7"/>
+        <w:t>source</w:t>
+      </w:r>
+      <w:r>
+        <w:rPr>
+          <w:sz w:val="24"/>
+          <w:szCs w:val="24"/>
+          <w:lang w:val="en-US"/>
+        </w:rPr>
+        <w:t xml:space="preserve"> opros_list2.sql</w:t>
+      </w:r>
     </w:p>
     <w:p>
       <w:pPr>
         <w:pStyle w:val="NoSpacing"/>
+        <w:tabs>
+          <w:tab w:val="clear" w:pos="720"/>
+          <w:tab w:val="left" w:pos="2560" w:leader="none"/>
+        </w:tabs>
         <w:rPr>
           <w:lang w:val="en-US"/>
         </w:rPr>
@@ -2552,48 +2318,524 @@
     </w:p>
     <w:p>
       <w:pPr>
+        <w:pStyle w:val="2"/>
+        <w:rPr/>
+      </w:pPr>
+      <w:r>
+        <w:rPr/>
+        <w:t>Выгрузить из БД</w:t>
+      </w:r>
+    </w:p>
+    <w:p>
+      <w:pPr>
         <w:pStyle w:val="NoSpacing"/>
-        <w:rPr>
+        <w:tabs>
+          <w:tab w:val="clear" w:pos="720"/>
+          <w:tab w:val="left" w:pos="2560" w:leader="none"/>
+        </w:tabs>
+        <w:rPr/>
+      </w:pPr>
+      <w:r>
+        <w:rPr/>
+      </w:r>
+    </w:p>
+    <w:p>
+      <w:pPr>
+        <w:pStyle w:val="NoSpacing"/>
+        <w:tabs>
+          <w:tab w:val="clear" w:pos="720"/>
+          <w:tab w:val="left" w:pos="2560" w:leader="none"/>
+        </w:tabs>
+        <w:rPr/>
+      </w:pPr>
+      <w:r>
+        <w:rPr>
+          <w:highlight w:val="yellow"/>
           <w:lang w:val="en-US"/>
         </w:rPr>
-      </w:pPr>
-      <w:r>
-        <w:rPr/>
-        <w:t>\q</w:t>
-      </w:r>
-      <w:r>
-        <w:br w:type="page"/>
-      </w:r>
-    </w:p>
-    <w:p>
-      <w:pPr>
-        <w:pStyle w:val="Normal"/>
-        <w:spacing w:lineRule="auto" w:line="240" w:before="0" w:after="0"/>
+        <w:t>username</w:t>
+      </w:r>
+      <w:r>
+        <w:rPr/>
+        <w:t xml:space="preserve"> – имя пользователя БД</w:t>
+      </w:r>
+    </w:p>
+    <w:p>
+      <w:pPr>
+        <w:pStyle w:val="NoSpacing"/>
+        <w:tabs>
+          <w:tab w:val="clear" w:pos="720"/>
+          <w:tab w:val="left" w:pos="2560" w:leader="none"/>
+        </w:tabs>
+        <w:rPr/>
+      </w:pPr>
+      <w:r>
+        <w:rPr>
+          <w:highlight w:val="green"/>
+          <w:lang w:val="en-US"/>
+        </w:rPr>
+        <w:t>password</w:t>
+      </w:r>
+      <w:r>
+        <w:rPr/>
+        <w:t xml:space="preserve"> – пароль к БД</w:t>
+      </w:r>
+    </w:p>
+    <w:p>
+      <w:pPr>
+        <w:pStyle w:val="NoSpacing"/>
+        <w:tabs>
+          <w:tab w:val="clear" w:pos="720"/>
+          <w:tab w:val="left" w:pos="2560" w:leader="none"/>
+        </w:tabs>
+        <w:rPr/>
+      </w:pPr>
+      <w:r>
+        <w:rPr>
+          <w:highlight w:val="cyan"/>
+          <w:lang w:val="en-US"/>
+        </w:rPr>
+        <w:t>crosscuttinganalytics</w:t>
+      </w:r>
+      <w:r>
+        <w:rPr/>
+        <w:t xml:space="preserve"> – имя БД</w:t>
+      </w:r>
+    </w:p>
+    <w:p>
+      <w:pPr>
+        <w:pStyle w:val="NoSpacing"/>
+        <w:tabs>
+          <w:tab w:val="clear" w:pos="720"/>
+          <w:tab w:val="left" w:pos="2560" w:leader="none"/>
+        </w:tabs>
+        <w:rPr/>
+      </w:pPr>
+      <w:r>
+        <w:rPr>
+          <w:highlight w:val="magenta"/>
+          <w:lang w:val="en-US"/>
+        </w:rPr>
+        <w:t>db</w:t>
+      </w:r>
+      <w:r>
+        <w:rPr>
+          <w:highlight w:val="magenta"/>
+        </w:rPr>
+        <w:t>.</w:t>
+      </w:r>
+      <w:r>
+        <w:rPr>
+          <w:highlight w:val="magenta"/>
+          <w:lang w:val="en-US"/>
+        </w:rPr>
+        <w:t>sql</w:t>
+      </w:r>
+      <w:r>
+        <w:rPr/>
+        <w:t xml:space="preserve"> – файл в который импортировать</w:t>
+      </w:r>
+    </w:p>
+    <w:p>
+      <w:pPr>
+        <w:pStyle w:val="NoSpacing"/>
+        <w:tabs>
+          <w:tab w:val="clear" w:pos="720"/>
+          <w:tab w:val="left" w:pos="2560" w:leader="none"/>
+        </w:tabs>
+        <w:rPr/>
+      </w:pPr>
+      <w:r>
+        <w:rPr/>
+      </w:r>
+    </w:p>
+    <w:p>
+      <w:pPr>
+        <w:pStyle w:val="NoSpacing"/>
+        <w:tabs>
+          <w:tab w:val="clear" w:pos="720"/>
+          <w:tab w:val="left" w:pos="2560" w:leader="none"/>
+        </w:tabs>
+        <w:rPr>
+          <w:lang w:val="en-US"/>
+        </w:rPr>
+      </w:pPr>
+      <w:r>
+        <w:rPr>
+          <w:lang w:val="en-US"/>
+        </w:rPr>
+        <w:t>mysqldump -u</w:t>
+      </w:r>
+      <w:r>
+        <w:rPr>
+          <w:highlight w:val="yellow"/>
+          <w:lang w:val="en-US"/>
+        </w:rPr>
+        <w:t>username</w:t>
+      </w:r>
+      <w:r>
+        <w:rPr>
+          <w:lang w:val="en-US"/>
+        </w:rPr>
+        <w:t xml:space="preserve"> -p</w:t>
+      </w:r>
+      <w:r>
+        <w:rPr>
+          <w:highlight w:val="green"/>
+          <w:lang w:val="en-US"/>
+        </w:rPr>
+        <w:t>password</w:t>
+      </w:r>
+      <w:r>
+        <w:rPr>
+          <w:lang w:val="en-US"/>
+        </w:rPr>
+        <w:t xml:space="preserve"> --routines </w:t>
+      </w:r>
+      <w:r>
+        <w:rPr>
+          <w:highlight w:val="cyan"/>
+          <w:lang w:val="en-US"/>
+        </w:rPr>
+        <w:t>crosscuttinganalytics</w:t>
+      </w:r>
+      <w:r>
+        <w:rPr>
+          <w:lang w:val="en-US"/>
+        </w:rPr>
+        <w:t xml:space="preserve"> &gt; </w:t>
+      </w:r>
+      <w:r>
+        <w:rPr>
+          <w:highlight w:val="magenta"/>
+          <w:lang w:val="en-US"/>
+        </w:rPr>
+        <w:t>db.sql</w:t>
+      </w:r>
+    </w:p>
+    <w:p>
+      <w:pPr>
+        <w:pStyle w:val="NoSpacing"/>
+        <w:tabs>
+          <w:tab w:val="clear" w:pos="720"/>
+          <w:tab w:val="left" w:pos="2560" w:leader="none"/>
+        </w:tabs>
+        <w:rPr>
+          <w:lang w:val="en-US"/>
+        </w:rPr>
+      </w:pPr>
+      <w:r>
+        <w:rPr>
+          <w:lang w:val="en-US"/>
+        </w:rPr>
+      </w:r>
+      <w:bookmarkStart w:id="4" w:name="_GoBack"/>
+      <w:bookmarkStart w:id="5" w:name="_GoBack"/>
+      <w:bookmarkEnd w:id="5"/>
+    </w:p>
+    <w:p>
+      <w:pPr>
+        <w:pStyle w:val="2"/>
+        <w:rPr/>
+      </w:pPr>
+      <w:bookmarkStart w:id="6" w:name="_Toc478370568"/>
+      <w:r>
+        <w:rPr/>
+        <w:t>Посмотреть структуру таблицы</w:t>
+      </w:r>
+      <w:bookmarkEnd w:id="6"/>
+    </w:p>
+    <w:p>
+      <w:pPr>
+        <w:pStyle w:val="Normal"/>
+        <w:rPr/>
+      </w:pPr>
+      <w:r>
+        <w:rPr/>
+        <w:t>Обязательно в конце надо поставить ;</w:t>
+      </w:r>
+    </w:p>
+    <w:p>
+      <w:pPr>
+        <w:pStyle w:val="NoSpacing"/>
+        <w:tabs>
+          <w:tab w:val="clear" w:pos="720"/>
+          <w:tab w:val="left" w:pos="2560" w:leader="none"/>
+        </w:tabs>
+        <w:rPr/>
+      </w:pPr>
+      <w:r>
+        <w:rPr/>
+      </w:r>
+    </w:p>
+    <w:p>
+      <w:pPr>
+        <w:pStyle w:val="NoSpacing"/>
         <w:rPr>
           <w:b/>
           <w:b/>
-          <w:lang w:val="en-US" w:eastAsia="ru-RU"/>
+          <w:bCs/>
         </w:rPr>
       </w:pPr>
       <w:r>
         <w:rPr>
           <w:b/>
-          <w:lang w:val="en-US" w:eastAsia="ru-RU"/>
-        </w:rPr>
-      </w:r>
-    </w:p>
-    <w:p>
-      <w:pPr>
-        <w:pStyle w:val="1"/>
+          <w:bCs/>
+          <w:lang w:val="en-US" w:eastAsia="ru-RU"/>
+        </w:rPr>
+        <w:t>describe name_table;</w:t>
+      </w:r>
+    </w:p>
+    <w:p>
+      <w:pPr>
+        <w:pStyle w:val="NoSpacing"/>
+        <w:tabs>
+          <w:tab w:val="clear" w:pos="720"/>
+          <w:tab w:val="left" w:pos="2560" w:leader="none"/>
+        </w:tabs>
         <w:rPr>
           <w:b/>
           <w:b/>
-          <w:lang w:val="en-US" w:eastAsia="ru-RU"/>
-        </w:rPr>
-      </w:pPr>
-      <w:r>
-        <w:rPr/>
-        <w:t>SHOW</w:t>
+          <w:bCs/>
+          <w:lang w:val="en-US"/>
+        </w:rPr>
+      </w:pPr>
+      <w:r>
+        <w:rPr>
+          <w:b/>
+          <w:bCs/>
+          <w:lang w:val="en-US"/>
+        </w:rPr>
+      </w:r>
+    </w:p>
+    <w:p>
+      <w:pPr>
+        <w:pStyle w:val="2"/>
+        <w:rPr>
+          <w:rFonts w:ascii="Calibri" w:hAnsi="Calibri" w:eastAsia="Calibri" w:cs="" w:asciiTheme="minorHAnsi" w:cstheme="minorBidi" w:eastAsiaTheme="minorHAnsi" w:hAnsiTheme="minorHAnsi"/>
+          <w:b w:val="false"/>
+          <w:b w:val="false"/>
+          <w:bCs w:val="false"/>
+          <w:color w:val="auto"/>
+          <w:kern w:val="0"/>
+          <w:sz w:val="22"/>
+          <w:szCs w:val="22"/>
+          <w:lang w:val="ru-RU" w:eastAsia="en-US" w:bidi="ar-SA"/>
+        </w:rPr>
+      </w:pPr>
+      <w:r>
+        <w:rPr>
+          <w:rFonts w:eastAsia="Calibri" w:cs="" w:cstheme="minorBidi" w:eastAsiaTheme="minorHAnsi"/>
+          <w:b w:val="false"/>
+          <w:bCs w:val="false"/>
+          <w:color w:val="auto"/>
+          <w:kern w:val="0"/>
+          <w:sz w:val="22"/>
+          <w:szCs w:val="22"/>
+          <w:lang w:val="ru-RU" w:eastAsia="en-US" w:bidi="ar-SA"/>
+        </w:rPr>
+      </w:r>
+    </w:p>
+    <w:p>
+      <w:pPr>
+        <w:pStyle w:val="2"/>
+        <w:rPr>
+          <w:lang w:val="en-US"/>
+        </w:rPr>
+      </w:pPr>
+      <w:bookmarkStart w:id="7" w:name="_Toc478370569"/>
+      <w:r>
+        <w:rPr/>
+        <w:t>Выйти</w:t>
+      </w:r>
+      <w:r>
+        <w:rPr>
+          <w:lang w:val="en-US"/>
+        </w:rPr>
+        <w:t xml:space="preserve"> </w:t>
+      </w:r>
+      <w:r>
+        <w:rPr/>
+        <w:t>с</w:t>
+      </w:r>
+      <w:r>
+        <w:rPr>
+          <w:lang w:val="en-US"/>
+        </w:rPr>
+        <w:t xml:space="preserve"> MySql</w:t>
+      </w:r>
+      <w:bookmarkEnd w:id="7"/>
+    </w:p>
+    <w:p>
+      <w:pPr>
+        <w:pStyle w:val="NoSpacing"/>
+        <w:rPr>
+          <w:lang w:val="en-US"/>
+        </w:rPr>
+      </w:pPr>
+      <w:r>
+        <w:rPr>
+          <w:lang w:val="en-US"/>
+        </w:rPr>
+      </w:r>
+    </w:p>
+    <w:p>
+      <w:pPr>
+        <w:pStyle w:val="NoSpacing"/>
+        <w:rPr>
+          <w:lang w:val="en-US"/>
+        </w:rPr>
+      </w:pPr>
+      <w:r>
+        <w:rPr/>
+        <w:t>\q</w:t>
+      </w:r>
+    </w:p>
+    <w:p>
+      <w:pPr>
+        <w:pStyle w:val="NoSpacing"/>
+        <w:rPr>
+          <w:lang w:val="en-US"/>
+        </w:rPr>
+      </w:pPr>
+      <w:r>
+        <w:rPr>
+          <w:lang w:val="en-US"/>
+        </w:rPr>
+      </w:r>
+    </w:p>
+    <w:p>
+      <w:pPr>
+        <w:pStyle w:val="2"/>
+        <w:rPr>
+          <w:lang w:val="en-US"/>
+        </w:rPr>
+      </w:pPr>
+      <w:r>
+        <w:rPr/>
+        <w:t>Сервисы</w:t>
+      </w:r>
+    </w:p>
+    <w:p>
+      <w:pPr>
+        <w:pStyle w:val="3"/>
+        <w:numPr>
+          <w:ilvl w:val="2"/>
+          <w:numId w:val="2"/>
+        </w:numPr>
+        <w:rPr>
+          <w:lang w:val="en-US"/>
+        </w:rPr>
+      </w:pPr>
+      <w:r>
+        <w:rPr/>
+        <w:t>Запустить сервис mysql</w:t>
+      </w:r>
+    </w:p>
+    <w:p>
+      <w:pPr>
+        <w:pStyle w:val="Style14"/>
+        <w:rPr>
+          <w:lang w:val="en-US"/>
+        </w:rPr>
+      </w:pPr>
+      <w:r>
+        <w:rPr/>
+        <w:t>sudo service mysql start</w:t>
+      </w:r>
+    </w:p>
+    <w:p>
+      <w:pPr>
+        <w:pStyle w:val="Style14"/>
+        <w:rPr>
+          <w:lang w:val="en-US"/>
+        </w:rPr>
+      </w:pPr>
+      <w:r>
+        <w:rPr/>
+        <w:t>Остановить</w:t>
+      </w:r>
+    </w:p>
+    <w:p>
+      <w:pPr>
+        <w:pStyle w:val="Style14"/>
+        <w:rPr>
+          <w:lang w:val="en-US"/>
+        </w:rPr>
+      </w:pPr>
+      <w:r>
+        <w:rPr/>
+        <w:t>sudo service mysql stop</w:t>
+      </w:r>
+    </w:p>
+    <w:p>
+      <w:pPr>
+        <w:pStyle w:val="3"/>
+        <w:numPr>
+          <w:ilvl w:val="2"/>
+          <w:numId w:val="2"/>
+        </w:numPr>
+        <w:rPr>
+          <w:lang w:val="en-US"/>
+        </w:rPr>
+      </w:pPr>
+      <w:r>
+        <w:rPr/>
+        <w:t>Запустить сервис защиты пользователей</w:t>
+      </w:r>
+    </w:p>
+    <w:p>
+      <w:pPr>
+        <w:pStyle w:val="NoSpacing"/>
+        <w:rPr>
+          <w:lang w:val="en-US"/>
+        </w:rPr>
+      </w:pPr>
+      <w:r>
+        <w:rPr/>
+        <w:t xml:space="preserve">sudo </w:t>
+      </w:r>
+      <w:r>
+        <w:rPr/>
+        <w:t>mysql_secure_installation</w:t>
+      </w:r>
+    </w:p>
+    <w:p>
+      <w:pPr>
+        <w:pStyle w:val="NoSpacing"/>
+        <w:rPr>
+          <w:lang w:val="en-US"/>
+        </w:rPr>
+      </w:pPr>
+      <w:r>
+        <w:rPr/>
+      </w:r>
+    </w:p>
+    <w:p>
+      <w:pPr>
+        <w:pStyle w:val="Style14"/>
+        <w:rPr>
+          <w:lang w:val="en-US"/>
+        </w:rPr>
+      </w:pPr>
+      <w:r>
+        <w:rPr/>
+        <w:t>На всё ответить автоматом — Y</w:t>
+      </w:r>
+    </w:p>
+    <w:p>
+      <w:pPr>
+        <w:pStyle w:val="NoSpacing"/>
+        <w:rPr>
+          <w:lang w:val="en-US"/>
+        </w:rPr>
+      </w:pPr>
+      <w:r>
+        <w:rPr/>
+        <w:t>sudo mysql_secure_installation -D</w:t>
+      </w:r>
+      <w:r>
+        <w:br w:type="page"/>
       </w:r>
     </w:p>
     <w:p>
@@ -2615,18 +2857,49 @@
     </w:p>
     <w:p>
       <w:pPr>
-        <w:pStyle w:val="Normal"/>
-        <w:spacing w:lineRule="auto" w:line="240" w:before="0" w:after="0"/>
+        <w:pStyle w:val="1"/>
         <w:rPr>
           <w:b/>
           <w:b/>
-          <w:bCs/>
-        </w:rPr>
-      </w:pPr>
-      <w:r>
+          <w:lang w:val="en-US" w:eastAsia="ru-RU"/>
+        </w:rPr>
+      </w:pPr>
+      <w:r>
+        <w:rPr/>
+        <w:t>SHOW</w:t>
+      </w:r>
+    </w:p>
+    <w:p>
+      <w:pPr>
+        <w:pStyle w:val="Normal"/>
+        <w:spacing w:lineRule="auto" w:line="240" w:before="0" w:after="0"/>
         <w:rPr>
           <w:b/>
-          <w:lang w:val="en-US" w:eastAsia="ru-RU"/>
+          <w:b/>
+          <w:lang w:val="en-US" w:eastAsia="ru-RU"/>
+        </w:rPr>
+      </w:pPr>
+      <w:r>
+        <w:rPr>
+          <w:b/>
+          <w:lang w:val="en-US" w:eastAsia="ru-RU"/>
+        </w:rPr>
+      </w:r>
+    </w:p>
+    <w:p>
+      <w:pPr>
+        <w:pStyle w:val="Normal"/>
+        <w:spacing w:lineRule="auto" w:line="240" w:before="0" w:after="0"/>
+        <w:rPr>
+          <w:b/>
+          <w:b/>
+          <w:bCs/>
+        </w:rPr>
+      </w:pPr>
+      <w:r>
+        <w:rPr>
+          <w:b/>
+          <w:bCs/>
         </w:rPr>
       </w:r>
     </w:p>

</xml_diff>